<commit_message>
Sprint - calcular resultado
</commit_message>
<xml_diff>
--- a/18186_18171_RelatorioProjeto2ED.docx
+++ b/18186_18171_RelatorioProjeto2ED.docx
@@ -310,8 +310,6 @@
         </w:rPr>
         <w:t>CALCULADORA</w:t>
       </w:r>
-      <w:bookmarkStart w:id="0" w:name="_GoBack"/>
-      <w:bookmarkEnd w:id="0"/>
     </w:p>
     <w:p>
       <w:pPr>
@@ -1361,7 +1359,7 @@
           <w:szCs w:val="30"/>
         </w:rPr>
       </w:pPr>
-      <w:bookmarkStart w:id="1" w:name="_Toc5774501"/>
+      <w:bookmarkStart w:id="0" w:name="_Toc5774501"/>
       <w:r>
         <w:rPr>
           <w:rFonts w:ascii="Century Gothic" w:hAnsi="Century Gothic"/>
@@ -1370,7 +1368,7 @@
         </w:rPr>
         <w:t>INFORMAÇÕES DO ALUNO:</w:t>
       </w:r>
-      <w:bookmarkEnd w:id="1"/>
+      <w:bookmarkEnd w:id="0"/>
     </w:p>
     <w:p>
       <w:pPr>
@@ -1491,7 +1489,7 @@
           <w:sz w:val="28"/>
           <w:szCs w:val="28"/>
         </w:rPr>
-        <w:t>10</w:t>
+        <w:t>11</w:t>
       </w:r>
       <w:r>
         <w:rPr>
@@ -1695,7 +1693,7 @@
               </wp:anchor>
             </w:drawing>
           </mc:Choice>
-          <mc:Fallback xmlns:w16se="http://schemas.microsoft.com/office/word/2015/wordml/symex" xmlns:w16cid="http://schemas.microsoft.com/office/word/2016/wordml/cid" xmlns:w15="http://schemas.microsoft.com/office/word/2012/wordml" xmlns:am3d="http://schemas.microsoft.com/office/drawing/2017/model3d" xmlns:aink="http://schemas.microsoft.com/office/drawing/2016/ink" xmlns:cx8="http://schemas.microsoft.com/office/drawing/2016/5/14/chartex" xmlns:cx7="http://schemas.microsoft.com/office/drawing/2016/5/13/chartex" xmlns:cx6="http://schemas.microsoft.com/office/drawing/2016/5/12/chartex" xmlns:cx5="http://schemas.microsoft.com/office/drawing/2016/5/11/chartex" xmlns:cx4="http://schemas.microsoft.com/office/drawing/2016/5/10/chartex" xmlns:cx3="http://schemas.microsoft.com/office/drawing/2016/5/9/chartex" xmlns:cx2="http://schemas.microsoft.com/office/drawing/2015/10/21/chartex" xmlns:cx1="http://schemas.microsoft.com/office/drawing/2015/9/8/chartex" xmlns:cx="http://schemas.microsoft.com/office/drawing/2014/chartex">
+          <mc:Fallback xmlns:cx="http://schemas.microsoft.com/office/drawing/2014/chartex" xmlns:cx1="http://schemas.microsoft.com/office/drawing/2015/9/8/chartex" xmlns:cx2="http://schemas.microsoft.com/office/drawing/2015/10/21/chartex" xmlns:cx3="http://schemas.microsoft.com/office/drawing/2016/5/9/chartex" xmlns:cx4="http://schemas.microsoft.com/office/drawing/2016/5/10/chartex" xmlns:cx5="http://schemas.microsoft.com/office/drawing/2016/5/11/chartex" xmlns:cx6="http://schemas.microsoft.com/office/drawing/2016/5/12/chartex" xmlns:cx7="http://schemas.microsoft.com/office/drawing/2016/5/13/chartex" xmlns:cx8="http://schemas.microsoft.com/office/drawing/2016/5/14/chartex" xmlns:aink="http://schemas.microsoft.com/office/drawing/2016/ink" xmlns:am3d="http://schemas.microsoft.com/office/drawing/2017/model3d" xmlns:w15="http://schemas.microsoft.com/office/word/2012/wordml" xmlns:w16cid="http://schemas.microsoft.com/office/word/2016/wordml/cid" xmlns:w16se="http://schemas.microsoft.com/office/word/2015/wordml/symex">
             <w:pict>
               <v:group w14:anchorId="481EEC58" id="Agrupar 50" o:spid="_x0000_s1026" style="position:absolute;margin-left:0;margin-top:13.95pt;width:495.2pt;height:4.4pt;z-index:251659264;mso-position-horizontal:center;mso-position-horizontal-relative:margin;mso-width-relative:margin" coordsize="62891,558" o:gfxdata="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">
                 <v:oval id="Elipse 46" o:spid="_x0000_s1027" style="position:absolute;width:558;height:558;flip:x;visibility:visible;mso-wrap-style:square;v-text-anchor:middle" o:gfxdata="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" filled="f" stroked="f" strokeweight="1pt">
@@ -1731,7 +1729,7 @@
         </w:rPr>
         <w:br/>
       </w:r>
-      <w:bookmarkStart w:id="2" w:name="_Toc5774502"/>
+      <w:bookmarkStart w:id="1" w:name="_Toc5774502"/>
       <w:r>
         <w:rPr>
           <w:rFonts w:ascii="Century Gothic" w:hAnsi="Century Gothic"/>
@@ -1740,7 +1738,7 @@
         </w:rPr>
         <w:t>INTRODUÇÃO:</w:t>
       </w:r>
-      <w:bookmarkEnd w:id="2"/>
+      <w:bookmarkEnd w:id="1"/>
     </w:p>
     <w:p>
       <w:pPr>
@@ -1759,7 +1757,15 @@
           <w:rFonts w:ascii="Century Gothic" w:hAnsi="Century Gothic"/>
           <w:sz w:val="28"/>
         </w:rPr>
-        <w:t xml:space="preserve">Foram utilizados aproximadamente </w:t>
+        <w:t xml:space="preserve">Foram </w:t>
+      </w:r>
+      <w:proofErr w:type="gramStart"/>
+      <w:r>
+        <w:rPr>
+          <w:rFonts w:ascii="Century Gothic" w:hAnsi="Century Gothic"/>
+          <w:sz w:val="28"/>
+        </w:rPr>
+        <w:t xml:space="preserve">utilizados aproximadamente </w:t>
       </w:r>
       <w:r>
         <w:rPr>
@@ -1801,14 +1807,14 @@
           <w:rFonts w:ascii="Century Gothic" w:hAnsi="Century Gothic"/>
           <w:sz w:val="28"/>
         </w:rPr>
-        <w:t>Finais de Semana) para a realização do projeto, tendo início em 2</w:t>
-      </w:r>
-      <w:r>
-        <w:rPr>
-          <w:rFonts w:ascii="Century Gothic" w:hAnsi="Century Gothic"/>
-          <w:sz w:val="28"/>
-        </w:rPr>
-        <w:t>0</w:t>
+        <w:t>Finais de Semana) para a realizaç</w:t>
+      </w:r>
+      <w:r>
+        <w:rPr>
+          <w:rFonts w:ascii="Century Gothic" w:hAnsi="Century Gothic"/>
+          <w:sz w:val="28"/>
+        </w:rPr>
+        <w:t>ão do projeto, tendo início em 11</w:t>
       </w:r>
       <w:r>
         <w:rPr>
@@ -1822,7 +1828,7 @@
           <w:rFonts w:ascii="Century Gothic" w:hAnsi="Century Gothic"/>
           <w:sz w:val="28"/>
         </w:rPr>
-        <w:t>3</w:t>
+        <w:t>4</w:t>
       </w:r>
       <w:r>
         <w:rPr>
@@ -1836,8 +1842,9 @@
           <w:rFonts w:ascii="Century Gothic" w:hAnsi="Century Gothic"/>
           <w:sz w:val="28"/>
         </w:rPr>
-        <w:t>08/04</w:t>
-      </w:r>
+        <w:t>09/05</w:t>
+      </w:r>
+      <w:proofErr w:type="gramEnd"/>
       <w:r>
         <w:rPr>
           <w:rFonts w:ascii="Century Gothic" w:hAnsi="Century Gothic"/>
@@ -2019,7 +2026,7 @@
               </wp:anchor>
             </w:drawing>
           </mc:Choice>
-          <mc:Fallback xmlns:w16se="http://schemas.microsoft.com/office/word/2015/wordml/symex" xmlns:w16cid="http://schemas.microsoft.com/office/word/2016/wordml/cid" xmlns:w15="http://schemas.microsoft.com/office/word/2012/wordml" xmlns:am3d="http://schemas.microsoft.com/office/drawing/2017/model3d" xmlns:aink="http://schemas.microsoft.com/office/drawing/2016/ink" xmlns:cx8="http://schemas.microsoft.com/office/drawing/2016/5/14/chartex" xmlns:cx7="http://schemas.microsoft.com/office/drawing/2016/5/13/chartex" xmlns:cx6="http://schemas.microsoft.com/office/drawing/2016/5/12/chartex" xmlns:cx5="http://schemas.microsoft.com/office/drawing/2016/5/11/chartex" xmlns:cx4="http://schemas.microsoft.com/office/drawing/2016/5/10/chartex" xmlns:cx3="http://schemas.microsoft.com/office/drawing/2016/5/9/chartex" xmlns:cx2="http://schemas.microsoft.com/office/drawing/2015/10/21/chartex" xmlns:cx1="http://schemas.microsoft.com/office/drawing/2015/9/8/chartex" xmlns:cx="http://schemas.microsoft.com/office/drawing/2014/chartex">
+          <mc:Fallback xmlns:cx="http://schemas.microsoft.com/office/drawing/2014/chartex" xmlns:cx1="http://schemas.microsoft.com/office/drawing/2015/9/8/chartex" xmlns:cx2="http://schemas.microsoft.com/office/drawing/2015/10/21/chartex" xmlns:cx3="http://schemas.microsoft.com/office/drawing/2016/5/9/chartex" xmlns:cx4="http://schemas.microsoft.com/office/drawing/2016/5/10/chartex" xmlns:cx5="http://schemas.microsoft.com/office/drawing/2016/5/11/chartex" xmlns:cx6="http://schemas.microsoft.com/office/drawing/2016/5/12/chartex" xmlns:cx7="http://schemas.microsoft.com/office/drawing/2016/5/13/chartex" xmlns:cx8="http://schemas.microsoft.com/office/drawing/2016/5/14/chartex" xmlns:aink="http://schemas.microsoft.com/office/drawing/2016/ink" xmlns:am3d="http://schemas.microsoft.com/office/drawing/2017/model3d" xmlns:w15="http://schemas.microsoft.com/office/word/2012/wordml" xmlns:w16cid="http://schemas.microsoft.com/office/word/2016/wordml/cid" xmlns:w16se="http://schemas.microsoft.com/office/word/2015/wordml/symex">
             <w:pict>
               <v:group w14:anchorId="43BA0A16" id="Agrupar 29" o:spid="_x0000_s1026" style="position:absolute;margin-left:0;margin-top:8.1pt;width:495.2pt;height:4.4pt;z-index:251661312;mso-position-horizontal:center;mso-position-horizontal-relative:margin;mso-width-relative:margin" coordsize="62891,558" o:gfxdata="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">
                 <v:oval id="Elipse 30" o:spid="_x0000_s1027" style="position:absolute;width:558;height:558;flip:x;visibility:visible;mso-wrap-style:square;v-text-anchor:middle" o:gfxdata="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" filled="f" stroked="f" strokeweight="1pt">
@@ -2048,7 +2055,7 @@
           <w:szCs w:val="30"/>
         </w:rPr>
       </w:pPr>
-      <w:bookmarkStart w:id="3" w:name="_Toc5774503"/>
+      <w:bookmarkStart w:id="2" w:name="_Toc5774503"/>
       <w:r>
         <w:rPr>
           <w:rFonts w:ascii="Century Gothic" w:hAnsi="Century Gothic"/>
@@ -2057,7 +2064,7 @@
         </w:rPr>
         <w:t>DESENVOLVIMENTO:</w:t>
       </w:r>
-      <w:bookmarkEnd w:id="3"/>
+      <w:bookmarkEnd w:id="2"/>
     </w:p>
     <w:p>
       <w:pPr>
@@ -2090,7 +2097,7 @@
           <w:sz w:val="24"/>
           <w:szCs w:val="26"/>
         </w:rPr>
-        <w:t xml:space="preserve">20/03/2019 – </w:t>
+        <w:t>11/04</w:t>
       </w:r>
       <w:r>
         <w:rPr>
@@ -2099,7 +2106,7 @@
           <w:sz w:val="24"/>
           <w:szCs w:val="26"/>
         </w:rPr>
-        <w:t>INÍCIO</w:t>
+        <w:t xml:space="preserve">/2019 – </w:t>
       </w:r>
       <w:r>
         <w:rPr>
@@ -2108,7 +2115,7 @@
           <w:sz w:val="24"/>
           <w:szCs w:val="26"/>
         </w:rPr>
-        <w:t xml:space="preserve"> DO DESENVOLVIMENTO DO PROJETO, CLASSE CELULA</w:t>
+        <w:t>INÍCIO</w:t>
       </w:r>
       <w:r>
         <w:rPr>
@@ -2117,572 +2124,16 @@
           <w:sz w:val="24"/>
           <w:szCs w:val="26"/>
         </w:rPr>
-        <w:t>;</w:t>
-      </w:r>
-    </w:p>
-    <w:p>
-      <w:pPr>
-        <w:pStyle w:val="PargrafodaLista"/>
+        <w:t xml:space="preserve"> DO DESENVOLVIMENTO DO PROJETO</w:t>
+      </w:r>
+      <w:r>
         <w:rPr>
           <w:rFonts w:ascii="Century Gothic" w:hAnsi="Century Gothic"/>
           <w:b/>
           <w:sz w:val="24"/>
           <w:szCs w:val="26"/>
         </w:rPr>
-      </w:pPr>
-    </w:p>
-    <w:p>
-      <w:pPr>
-        <w:pStyle w:val="PargrafodaLista"/>
-        <w:numPr>
-          <w:ilvl w:val="0"/>
-          <w:numId w:val="5"/>
-        </w:numPr>
-        <w:rPr>
-          <w:rFonts w:ascii="Century Gothic" w:hAnsi="Century Gothic"/>
-          <w:b/>
-          <w:sz w:val="24"/>
-          <w:szCs w:val="26"/>
-        </w:rPr>
-      </w:pPr>
-      <w:r>
-        <w:rPr>
-          <w:rFonts w:ascii="Century Gothic" w:hAnsi="Century Gothic"/>
-          <w:b/>
-          <w:sz w:val="24"/>
-          <w:szCs w:val="26"/>
-        </w:rPr>
-        <w:t>21/03/2019 – CLASSE LISTA LIGADA CRUZADA, CONSTRUTOR PRINCIPAL, INÍCIO DO MÉTODO INCLUIR</w:t>
-      </w:r>
-      <w:r>
-        <w:rPr>
-          <w:rFonts w:ascii="Century Gothic" w:hAnsi="Century Gothic"/>
-          <w:b/>
-          <w:sz w:val="24"/>
-          <w:szCs w:val="26"/>
-        </w:rPr>
         <w:t>;</w:t>
-      </w:r>
-    </w:p>
-    <w:p>
-      <w:pPr>
-        <w:pStyle w:val="PargrafodaLista"/>
-        <w:rPr>
-          <w:rFonts w:ascii="Century Gothic" w:hAnsi="Century Gothic"/>
-          <w:b/>
-          <w:sz w:val="24"/>
-          <w:szCs w:val="26"/>
-        </w:rPr>
-      </w:pPr>
-    </w:p>
-    <w:p>
-      <w:pPr>
-        <w:pStyle w:val="PargrafodaLista"/>
-        <w:rPr>
-          <w:rFonts w:ascii="Century Gothic" w:hAnsi="Century Gothic"/>
-          <w:b/>
-          <w:sz w:val="24"/>
-          <w:szCs w:val="26"/>
-        </w:rPr>
-      </w:pPr>
-    </w:p>
-    <w:p>
-      <w:pPr>
-        <w:pStyle w:val="PargrafodaLista"/>
-        <w:numPr>
-          <w:ilvl w:val="0"/>
-          <w:numId w:val="5"/>
-        </w:numPr>
-        <w:rPr>
-          <w:rFonts w:ascii="Century Gothic" w:hAnsi="Century Gothic"/>
-          <w:b/>
-          <w:sz w:val="24"/>
-          <w:szCs w:val="26"/>
-        </w:rPr>
-      </w:pPr>
-      <w:r>
-        <w:rPr>
-          <w:rFonts w:ascii="Century Gothic" w:hAnsi="Century Gothic"/>
-          <w:b/>
-          <w:sz w:val="24"/>
-          <w:szCs w:val="26"/>
-        </w:rPr>
-        <w:t xml:space="preserve">25/03/2019 </w:t>
-      </w:r>
-      <w:r>
-        <w:rPr>
-          <w:rFonts w:ascii="Century Gothic" w:hAnsi="Century Gothic"/>
-          <w:b/>
-          <w:sz w:val="24"/>
-          <w:szCs w:val="26"/>
-        </w:rPr>
-        <w:t>- FINALIZAÇÃO</w:t>
-      </w:r>
-      <w:r>
-        <w:rPr>
-          <w:rFonts w:ascii="Century Gothic" w:hAnsi="Century Gothic"/>
-          <w:b/>
-          <w:sz w:val="24"/>
-          <w:szCs w:val="26"/>
-        </w:rPr>
-        <w:t xml:space="preserve"> DO MÉTODO INCLUIR E MÉTODO ACESSAR ELEMENTO</w:t>
-      </w:r>
-      <w:r>
-        <w:rPr>
-          <w:rFonts w:ascii="Century Gothic" w:hAnsi="Century Gothic"/>
-          <w:b/>
-          <w:sz w:val="24"/>
-          <w:szCs w:val="26"/>
-        </w:rPr>
-        <w:t>;</w:t>
-      </w:r>
-    </w:p>
-    <w:p>
-      <w:pPr>
-        <w:pStyle w:val="PargrafodaLista"/>
-        <w:rPr>
-          <w:rFonts w:ascii="Century Gothic" w:hAnsi="Century Gothic"/>
-          <w:b/>
-          <w:sz w:val="24"/>
-          <w:szCs w:val="26"/>
-        </w:rPr>
-      </w:pPr>
-    </w:p>
-    <w:p>
-      <w:pPr>
-        <w:pStyle w:val="PargrafodaLista"/>
-        <w:numPr>
-          <w:ilvl w:val="0"/>
-          <w:numId w:val="5"/>
-        </w:numPr>
-        <w:rPr>
-          <w:rFonts w:ascii="Century Gothic" w:hAnsi="Century Gothic"/>
-          <w:b/>
-          <w:sz w:val="24"/>
-          <w:szCs w:val="26"/>
-        </w:rPr>
-      </w:pPr>
-      <w:r>
-        <w:rPr>
-          <w:rFonts w:ascii="Century Gothic" w:hAnsi="Century Gothic"/>
-          <w:b/>
-          <w:sz w:val="24"/>
-          <w:szCs w:val="26"/>
-        </w:rPr>
-        <w:t>27/03/2019 – FINALIZAÇÃO DA MONTAGEM DO FORMULÁRIO</w:t>
-      </w:r>
-      <w:r>
-        <w:rPr>
-          <w:rFonts w:ascii="Century Gothic" w:hAnsi="Century Gothic"/>
-          <w:b/>
-          <w:sz w:val="24"/>
-          <w:szCs w:val="26"/>
-        </w:rPr>
-        <w:t>;</w:t>
-      </w:r>
-    </w:p>
-    <w:p>
-      <w:pPr>
-        <w:pStyle w:val="PargrafodaLista"/>
-        <w:rPr>
-          <w:rFonts w:ascii="Century Gothic" w:hAnsi="Century Gothic"/>
-          <w:b/>
-          <w:sz w:val="24"/>
-          <w:szCs w:val="26"/>
-        </w:rPr>
-      </w:pPr>
-    </w:p>
-    <w:p>
-      <w:pPr>
-        <w:pStyle w:val="PargrafodaLista"/>
-        <w:rPr>
-          <w:rFonts w:ascii="Century Gothic" w:hAnsi="Century Gothic"/>
-          <w:b/>
-          <w:sz w:val="24"/>
-          <w:szCs w:val="26"/>
-        </w:rPr>
-      </w:pPr>
-    </w:p>
-    <w:p>
-      <w:pPr>
-        <w:pStyle w:val="PargrafodaLista"/>
-        <w:numPr>
-          <w:ilvl w:val="0"/>
-          <w:numId w:val="5"/>
-        </w:numPr>
-        <w:rPr>
-          <w:rFonts w:ascii="Century Gothic" w:hAnsi="Century Gothic"/>
-          <w:b/>
-          <w:sz w:val="24"/>
-          <w:szCs w:val="26"/>
-        </w:rPr>
-      </w:pPr>
-      <w:r>
-        <w:rPr>
-          <w:rFonts w:ascii="Century Gothic" w:hAnsi="Century Gothic"/>
-          <w:b/>
-          <w:sz w:val="24"/>
-          <w:szCs w:val="26"/>
-        </w:rPr>
-        <w:t>29/03/2019 – MÉTODOS REMOVER, MONTAR E DESALOCAR MATRIZ</w:t>
-      </w:r>
-      <w:r>
-        <w:rPr>
-          <w:rFonts w:ascii="Century Gothic" w:hAnsi="Century Gothic"/>
-          <w:b/>
-          <w:sz w:val="24"/>
-          <w:szCs w:val="26"/>
-        </w:rPr>
-        <w:t>;</w:t>
-      </w:r>
-    </w:p>
-    <w:p>
-      <w:pPr>
-        <w:pStyle w:val="PargrafodaLista"/>
-        <w:rPr>
-          <w:rFonts w:ascii="Century Gothic" w:hAnsi="Century Gothic"/>
-          <w:b/>
-          <w:sz w:val="24"/>
-          <w:szCs w:val="26"/>
-        </w:rPr>
-      </w:pPr>
-    </w:p>
-    <w:p>
-      <w:pPr>
-        <w:pStyle w:val="PargrafodaLista"/>
-        <w:numPr>
-          <w:ilvl w:val="0"/>
-          <w:numId w:val="5"/>
-        </w:numPr>
-        <w:rPr>
-          <w:rFonts w:ascii="Century Gothic" w:hAnsi="Century Gothic"/>
-          <w:b/>
-          <w:sz w:val="24"/>
-          <w:szCs w:val="26"/>
-        </w:rPr>
-      </w:pPr>
-      <w:r>
-        <w:rPr>
-          <w:rFonts w:ascii="Century Gothic" w:hAnsi="Century Gothic"/>
-          <w:b/>
-          <w:sz w:val="24"/>
-          <w:szCs w:val="26"/>
-        </w:rPr>
-        <w:t>01/04/2019 – MÉTODOS RETORNAR INFORMAÇÃO E EXIBIR NOS DATAGRIDVIEWS</w:t>
-      </w:r>
-      <w:r>
-        <w:rPr>
-          <w:rFonts w:ascii="Century Gothic" w:hAnsi="Century Gothic"/>
-          <w:b/>
-          <w:sz w:val="24"/>
-          <w:szCs w:val="26"/>
-        </w:rPr>
-        <w:t>;</w:t>
-      </w:r>
-    </w:p>
-    <w:p>
-      <w:pPr>
-        <w:pStyle w:val="PargrafodaLista"/>
-        <w:rPr>
-          <w:rFonts w:ascii="Century Gothic" w:hAnsi="Century Gothic"/>
-          <w:b/>
-          <w:sz w:val="24"/>
-          <w:szCs w:val="26"/>
-        </w:rPr>
-      </w:pPr>
-    </w:p>
-    <w:p>
-      <w:pPr>
-        <w:pStyle w:val="PargrafodaLista"/>
-        <w:rPr>
-          <w:rFonts w:ascii="Century Gothic" w:hAnsi="Century Gothic"/>
-          <w:b/>
-          <w:sz w:val="24"/>
-          <w:szCs w:val="26"/>
-        </w:rPr>
-      </w:pPr>
-    </w:p>
-    <w:p>
-      <w:pPr>
-        <w:pStyle w:val="PargrafodaLista"/>
-        <w:numPr>
-          <w:ilvl w:val="0"/>
-          <w:numId w:val="5"/>
-        </w:numPr>
-        <w:rPr>
-          <w:rFonts w:ascii="Century Gothic" w:hAnsi="Century Gothic"/>
-          <w:b/>
-          <w:sz w:val="24"/>
-          <w:szCs w:val="26"/>
-        </w:rPr>
-      </w:pPr>
-      <w:r>
-        <w:rPr>
-          <w:rFonts w:ascii="Century Gothic" w:hAnsi="Century Gothic"/>
-          <w:b/>
-          <w:sz w:val="24"/>
-          <w:szCs w:val="26"/>
-        </w:rPr>
-        <w:t>02/04/2019 – MELHORIAS NO MÉTODO INCLUIR E INSERÇÃO DE VERIFICAÇÕES E AVISOS</w:t>
-      </w:r>
-      <w:r>
-        <w:rPr>
-          <w:rFonts w:ascii="Century Gothic" w:hAnsi="Century Gothic"/>
-          <w:b/>
-          <w:sz w:val="24"/>
-          <w:szCs w:val="26"/>
-        </w:rPr>
-        <w:t>;</w:t>
-      </w:r>
-    </w:p>
-    <w:p>
-      <w:pPr>
-        <w:pStyle w:val="PargrafodaLista"/>
-        <w:rPr>
-          <w:rFonts w:ascii="Century Gothic" w:hAnsi="Century Gothic"/>
-          <w:b/>
-          <w:sz w:val="24"/>
-          <w:szCs w:val="26"/>
-        </w:rPr>
-      </w:pPr>
-    </w:p>
-    <w:p>
-      <w:pPr>
-        <w:pStyle w:val="PargrafodaLista"/>
-        <w:numPr>
-          <w:ilvl w:val="0"/>
-          <w:numId w:val="5"/>
-        </w:numPr>
-        <w:rPr>
-          <w:rFonts w:ascii="Century Gothic" w:hAnsi="Century Gothic"/>
-          <w:b/>
-          <w:sz w:val="24"/>
-          <w:szCs w:val="26"/>
-        </w:rPr>
-      </w:pPr>
-      <w:r>
-        <w:rPr>
-          <w:rFonts w:ascii="Century Gothic" w:hAnsi="Century Gothic"/>
-          <w:b/>
-          <w:sz w:val="24"/>
-          <w:szCs w:val="26"/>
-        </w:rPr>
-        <w:t>04/04/</w:t>
-      </w:r>
-      <w:r>
-        <w:rPr>
-          <w:rFonts w:ascii="Century Gothic" w:hAnsi="Century Gothic"/>
-          <w:b/>
-          <w:sz w:val="24"/>
-          <w:szCs w:val="26"/>
-        </w:rPr>
-        <w:t>2019 -</w:t>
-      </w:r>
-      <w:r>
-        <w:rPr>
-          <w:rFonts w:ascii="Century Gothic" w:hAnsi="Century Gothic"/>
-          <w:b/>
-          <w:sz w:val="24"/>
-          <w:szCs w:val="26"/>
-        </w:rPr>
-        <w:t xml:space="preserve"> MELHORIAS NO FORMULÁRIO, MÉTODOS DE SOMA E MULTIPLICAÇÃO DE CONSTANTE K E SOMA ENTRE MATRIZES</w:t>
-      </w:r>
-      <w:r>
-        <w:rPr>
-          <w:rFonts w:ascii="Century Gothic" w:hAnsi="Century Gothic"/>
-          <w:b/>
-          <w:sz w:val="24"/>
-          <w:szCs w:val="26"/>
-        </w:rPr>
-        <w:t>;</w:t>
-      </w:r>
-    </w:p>
-    <w:p>
-      <w:pPr>
-        <w:pStyle w:val="PargrafodaLista"/>
-        <w:rPr>
-          <w:rFonts w:ascii="Century Gothic" w:hAnsi="Century Gothic"/>
-          <w:b/>
-          <w:sz w:val="24"/>
-          <w:szCs w:val="26"/>
-        </w:rPr>
-      </w:pPr>
-    </w:p>
-    <w:p>
-      <w:pPr>
-        <w:pStyle w:val="PargrafodaLista"/>
-        <w:numPr>
-          <w:ilvl w:val="0"/>
-          <w:numId w:val="5"/>
-        </w:numPr>
-        <w:rPr>
-          <w:rFonts w:ascii="Century Gothic" w:hAnsi="Century Gothic"/>
-          <w:b/>
-          <w:sz w:val="24"/>
-          <w:szCs w:val="26"/>
-        </w:rPr>
-      </w:pPr>
-      <w:r>
-        <w:rPr>
-          <w:rFonts w:ascii="Century Gothic" w:hAnsi="Century Gothic"/>
-          <w:b/>
-          <w:sz w:val="24"/>
-          <w:szCs w:val="26"/>
-        </w:rPr>
-        <w:t>05/04/2019 – MÉTODOS DE LEITURA DAS MATRIZES VIA ARQUIVO</w:t>
-      </w:r>
-      <w:r>
-        <w:rPr>
-          <w:rFonts w:ascii="Century Gothic" w:hAnsi="Century Gothic"/>
-          <w:b/>
-          <w:sz w:val="24"/>
-          <w:szCs w:val="26"/>
-        </w:rPr>
-        <w:t>;</w:t>
-      </w:r>
-    </w:p>
-    <w:p>
-      <w:pPr>
-        <w:pStyle w:val="PargrafodaLista"/>
-        <w:rPr>
-          <w:rFonts w:ascii="Century Gothic" w:hAnsi="Century Gothic"/>
-          <w:b/>
-          <w:sz w:val="24"/>
-          <w:szCs w:val="26"/>
-        </w:rPr>
-      </w:pPr>
-    </w:p>
-    <w:p>
-      <w:pPr>
-        <w:pStyle w:val="PargrafodaLista"/>
-        <w:numPr>
-          <w:ilvl w:val="0"/>
-          <w:numId w:val="5"/>
-        </w:numPr>
-        <w:rPr>
-          <w:rFonts w:ascii="Century Gothic" w:hAnsi="Century Gothic"/>
-          <w:b/>
-          <w:sz w:val="24"/>
-          <w:szCs w:val="26"/>
-        </w:rPr>
-      </w:pPr>
-      <w:r>
-        <w:rPr>
-          <w:rFonts w:ascii="Century Gothic" w:hAnsi="Century Gothic"/>
-          <w:b/>
-          <w:sz w:val="24"/>
-          <w:szCs w:val="26"/>
-        </w:rPr>
-        <w:t xml:space="preserve">06/04/2019 – TENTATIVA DE CONSERTAR MÉTODO DE </w:t>
-      </w:r>
-    </w:p>
-    <w:p>
-      <w:pPr>
-        <w:pStyle w:val="PargrafodaLista"/>
-        <w:rPr>
-          <w:rFonts w:ascii="Century Gothic" w:hAnsi="Century Gothic"/>
-          <w:b/>
-          <w:sz w:val="24"/>
-          <w:szCs w:val="26"/>
-        </w:rPr>
-      </w:pPr>
-      <w:r>
-        <w:rPr>
-          <w:rFonts w:ascii="Century Gothic" w:hAnsi="Century Gothic"/>
-          <w:b/>
-          <w:sz w:val="24"/>
-          <w:szCs w:val="26"/>
-        </w:rPr>
-        <w:t>MULTIPLICAÇÃO DE MATRIZES</w:t>
-      </w:r>
-      <w:r>
-        <w:rPr>
-          <w:rFonts w:ascii="Century Gothic" w:hAnsi="Century Gothic"/>
-          <w:b/>
-          <w:sz w:val="24"/>
-          <w:szCs w:val="26"/>
-        </w:rPr>
-        <w:t>;</w:t>
-      </w:r>
-    </w:p>
-    <w:p>
-      <w:pPr>
-        <w:pStyle w:val="PargrafodaLista"/>
-        <w:rPr>
-          <w:rFonts w:ascii="Century Gothic" w:hAnsi="Century Gothic"/>
-          <w:b/>
-          <w:sz w:val="24"/>
-          <w:szCs w:val="26"/>
-        </w:rPr>
-      </w:pPr>
-      <w:r>
-        <w:rPr>
-          <w:rFonts w:ascii="Century Gothic" w:hAnsi="Century Gothic"/>
-          <w:b/>
-          <w:sz w:val="24"/>
-          <w:szCs w:val="26"/>
-        </w:rPr>
-        <w:t xml:space="preserve"> </w:t>
-      </w:r>
-    </w:p>
-    <w:p>
-      <w:pPr>
-        <w:pStyle w:val="PargrafodaLista"/>
-        <w:numPr>
-          <w:ilvl w:val="0"/>
-          <w:numId w:val="1"/>
-        </w:numPr>
-        <w:rPr>
-          <w:rFonts w:ascii="Century Gothic" w:hAnsi="Century Gothic"/>
-          <w:b/>
-          <w:sz w:val="24"/>
-          <w:szCs w:val="26"/>
-        </w:rPr>
-      </w:pPr>
-      <w:r>
-        <w:rPr>
-          <w:rFonts w:ascii="Century Gothic" w:hAnsi="Century Gothic"/>
-          <w:b/>
-          <w:sz w:val="24"/>
-          <w:szCs w:val="26"/>
-        </w:rPr>
-        <w:t xml:space="preserve">08/04/2019 </w:t>
-      </w:r>
-      <w:r>
-        <w:rPr>
-          <w:rFonts w:ascii="Century Gothic" w:hAnsi="Century Gothic"/>
-          <w:b/>
-          <w:sz w:val="24"/>
-          <w:szCs w:val="26"/>
-        </w:rPr>
-        <w:t>–</w:t>
-      </w:r>
-      <w:r>
-        <w:rPr>
-          <w:rFonts w:ascii="Century Gothic" w:hAnsi="Century Gothic"/>
-          <w:b/>
-          <w:sz w:val="24"/>
-          <w:szCs w:val="26"/>
-        </w:rPr>
-        <w:t xml:space="preserve"> </w:t>
-      </w:r>
-      <w:r>
-        <w:rPr>
-          <w:rFonts w:ascii="Century Gothic" w:hAnsi="Century Gothic"/>
-          <w:b/>
-          <w:sz w:val="24"/>
-          <w:szCs w:val="26"/>
-        </w:rPr>
-        <w:t xml:space="preserve">MULTIPLICAÇÃO </w:t>
-      </w:r>
-      <w:r>
-        <w:rPr>
-          <w:rFonts w:ascii="Century Gothic" w:hAnsi="Century Gothic"/>
-          <w:b/>
-          <w:sz w:val="24"/>
-          <w:szCs w:val="26"/>
-        </w:rPr>
-        <w:t>DE MATRIZES FINALIZADA E MELHORIAS NO SISTEMA DE EXCEÇÕES.</w:t>
       </w:r>
     </w:p>
     <w:p>
@@ -2857,7 +2308,7 @@
               </wp:anchor>
             </w:drawing>
           </mc:Choice>
-          <mc:Fallback xmlns:w16se="http://schemas.microsoft.com/office/word/2015/wordml/symex" xmlns:w16cid="http://schemas.microsoft.com/office/word/2016/wordml/cid" xmlns:w15="http://schemas.microsoft.com/office/word/2012/wordml" xmlns:am3d="http://schemas.microsoft.com/office/drawing/2017/model3d" xmlns:aink="http://schemas.microsoft.com/office/drawing/2016/ink" xmlns:cx8="http://schemas.microsoft.com/office/drawing/2016/5/14/chartex" xmlns:cx7="http://schemas.microsoft.com/office/drawing/2016/5/13/chartex" xmlns:cx6="http://schemas.microsoft.com/office/drawing/2016/5/12/chartex" xmlns:cx5="http://schemas.microsoft.com/office/drawing/2016/5/11/chartex" xmlns:cx4="http://schemas.microsoft.com/office/drawing/2016/5/10/chartex" xmlns:cx3="http://schemas.microsoft.com/office/drawing/2016/5/9/chartex" xmlns:cx2="http://schemas.microsoft.com/office/drawing/2015/10/21/chartex" xmlns:cx1="http://schemas.microsoft.com/office/drawing/2015/9/8/chartex" xmlns:cx="http://schemas.microsoft.com/office/drawing/2014/chartex">
+          <mc:Fallback xmlns:cx="http://schemas.microsoft.com/office/drawing/2014/chartex" xmlns:cx1="http://schemas.microsoft.com/office/drawing/2015/9/8/chartex" xmlns:cx2="http://schemas.microsoft.com/office/drawing/2015/10/21/chartex" xmlns:cx3="http://schemas.microsoft.com/office/drawing/2016/5/9/chartex" xmlns:cx4="http://schemas.microsoft.com/office/drawing/2016/5/10/chartex" xmlns:cx5="http://schemas.microsoft.com/office/drawing/2016/5/11/chartex" xmlns:cx6="http://schemas.microsoft.com/office/drawing/2016/5/12/chartex" xmlns:cx7="http://schemas.microsoft.com/office/drawing/2016/5/13/chartex" xmlns:cx8="http://schemas.microsoft.com/office/drawing/2016/5/14/chartex" xmlns:aink="http://schemas.microsoft.com/office/drawing/2016/ink" xmlns:am3d="http://schemas.microsoft.com/office/drawing/2017/model3d" xmlns:w15="http://schemas.microsoft.com/office/word/2012/wordml" xmlns:w16cid="http://schemas.microsoft.com/office/word/2016/wordml/cid" xmlns:w16se="http://schemas.microsoft.com/office/word/2015/wordml/symex">
             <w:pict>
               <v:group w14:anchorId="4EA3D2F2" id="Agrupar 34" o:spid="_x0000_s1026" style="position:absolute;margin-left:0;margin-top:10.6pt;width:495.2pt;height:4.4pt;z-index:251663360;mso-position-horizontal:center;mso-position-horizontal-relative:margin;mso-width-relative:margin" coordsize="62891,558" o:gfxdata="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">
                 <v:oval id="Elipse 35" o:spid="_x0000_s1027" style="position:absolute;width:558;height:558;flip:x;visibility:visible;mso-wrap-style:square;v-text-anchor:middle" o:gfxdata="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" filled="f" stroked="f" strokeweight="1pt">
@@ -2886,7 +2337,7 @@
           <w:szCs w:val="30"/>
         </w:rPr>
       </w:pPr>
-      <w:bookmarkStart w:id="4" w:name="_Toc5774504"/>
+      <w:bookmarkStart w:id="3" w:name="_Toc5774504"/>
       <w:r>
         <w:rPr>
           <w:rFonts w:ascii="Century Gothic" w:hAnsi="Century Gothic"/>
@@ -2895,7 +2346,7 @@
         </w:rPr>
         <w:t>PROBLEMAS:</w:t>
       </w:r>
-      <w:bookmarkEnd w:id="4"/>
+      <w:bookmarkEnd w:id="3"/>
     </w:p>
     <w:p>
       <w:pPr>
@@ -2955,7 +2406,41 @@
           <w:rFonts w:ascii="Century Gothic" w:hAnsi="Century Gothic"/>
           <w:sz w:val="28"/>
         </w:rPr>
-        <w:t>Dificuldades da inserção de ScrollBars no DataGridView;</w:t>
+        <w:t xml:space="preserve">Dificuldades da inserção de </w:t>
+      </w:r>
+      <w:proofErr w:type="spellStart"/>
+      <w:proofErr w:type="gramStart"/>
+      <w:r>
+        <w:rPr>
+          <w:rFonts w:ascii="Century Gothic" w:hAnsi="Century Gothic"/>
+          <w:sz w:val="28"/>
+        </w:rPr>
+        <w:t>ScrollBars</w:t>
+      </w:r>
+      <w:proofErr w:type="spellEnd"/>
+      <w:proofErr w:type="gramEnd"/>
+      <w:r>
+        <w:rPr>
+          <w:rFonts w:ascii="Century Gothic" w:hAnsi="Century Gothic"/>
+          <w:sz w:val="28"/>
+        </w:rPr>
+        <w:t xml:space="preserve"> no </w:t>
+      </w:r>
+      <w:proofErr w:type="spellStart"/>
+      <w:r>
+        <w:rPr>
+          <w:rFonts w:ascii="Century Gothic" w:hAnsi="Century Gothic"/>
+          <w:sz w:val="28"/>
+        </w:rPr>
+        <w:t>DataGridView</w:t>
+      </w:r>
+      <w:proofErr w:type="spellEnd"/>
+      <w:r>
+        <w:rPr>
+          <w:rFonts w:ascii="Century Gothic" w:hAnsi="Century Gothic"/>
+          <w:sz w:val="28"/>
+        </w:rPr>
+        <w:t>;</w:t>
       </w:r>
     </w:p>
     <w:p>
@@ -3130,7 +2615,7 @@
               </wp:anchor>
             </w:drawing>
           </mc:Choice>
-          <mc:Fallback xmlns:w16se="http://schemas.microsoft.com/office/word/2015/wordml/symex" xmlns:w16cid="http://schemas.microsoft.com/office/word/2016/wordml/cid" xmlns:w15="http://schemas.microsoft.com/office/word/2012/wordml" xmlns:am3d="http://schemas.microsoft.com/office/drawing/2017/model3d" xmlns:aink="http://schemas.microsoft.com/office/drawing/2016/ink" xmlns:cx8="http://schemas.microsoft.com/office/drawing/2016/5/14/chartex" xmlns:cx7="http://schemas.microsoft.com/office/drawing/2016/5/13/chartex" xmlns:cx6="http://schemas.microsoft.com/office/drawing/2016/5/12/chartex" xmlns:cx5="http://schemas.microsoft.com/office/drawing/2016/5/11/chartex" xmlns:cx4="http://schemas.microsoft.com/office/drawing/2016/5/10/chartex" xmlns:cx3="http://schemas.microsoft.com/office/drawing/2016/5/9/chartex" xmlns:cx2="http://schemas.microsoft.com/office/drawing/2015/10/21/chartex" xmlns:cx1="http://schemas.microsoft.com/office/drawing/2015/9/8/chartex" xmlns:cx="http://schemas.microsoft.com/office/drawing/2014/chartex">
+          <mc:Fallback xmlns:cx="http://schemas.microsoft.com/office/drawing/2014/chartex" xmlns:cx1="http://schemas.microsoft.com/office/drawing/2015/9/8/chartex" xmlns:cx2="http://schemas.microsoft.com/office/drawing/2015/10/21/chartex" xmlns:cx3="http://schemas.microsoft.com/office/drawing/2016/5/9/chartex" xmlns:cx4="http://schemas.microsoft.com/office/drawing/2016/5/10/chartex" xmlns:cx5="http://schemas.microsoft.com/office/drawing/2016/5/11/chartex" xmlns:cx6="http://schemas.microsoft.com/office/drawing/2016/5/12/chartex" xmlns:cx7="http://schemas.microsoft.com/office/drawing/2016/5/13/chartex" xmlns:cx8="http://schemas.microsoft.com/office/drawing/2016/5/14/chartex" xmlns:aink="http://schemas.microsoft.com/office/drawing/2016/ink" xmlns:am3d="http://schemas.microsoft.com/office/drawing/2017/model3d" xmlns:w15="http://schemas.microsoft.com/office/word/2012/wordml" xmlns:w16cid="http://schemas.microsoft.com/office/word/2016/wordml/cid" xmlns:w16se="http://schemas.microsoft.com/office/word/2015/wordml/symex">
             <w:pict>
               <v:group w14:anchorId="32C2AECB" id="Agrupar 38" o:spid="_x0000_s1026" style="position:absolute;margin-left:0;margin-top:10pt;width:495.2pt;height:4.4pt;z-index:251665408;mso-position-horizontal:center;mso-position-horizontal-relative:margin;mso-width-relative:margin" coordsize="62891,558" o:gfxdata="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">
                 <v:oval id="Elipse 39" o:spid="_x0000_s1027" style="position:absolute;width:558;height:558;flip:x;visibility:visible;mso-wrap-style:square;v-text-anchor:middle" o:gfxdata="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" filled="f" stroked="f" strokeweight="1pt">
@@ -3156,7 +2641,7 @@
           <w:rFonts w:ascii="Century Gothic" w:hAnsi="Century Gothic"/>
         </w:rPr>
       </w:pPr>
-      <w:bookmarkStart w:id="5" w:name="_Toc5774505"/>
+      <w:bookmarkStart w:id="4" w:name="_Toc5774505"/>
       <w:r>
         <w:rPr>
           <w:rFonts w:ascii="Century Gothic" w:hAnsi="Century Gothic"/>
@@ -3165,7 +2650,7 @@
         </w:rPr>
         <w:t>SOLUÇÕES:</w:t>
       </w:r>
-      <w:bookmarkEnd w:id="5"/>
+      <w:bookmarkEnd w:id="4"/>
     </w:p>
     <w:p>
       <w:pPr>
@@ -3237,7 +2722,23 @@
           <w:rFonts w:ascii="Century Gothic" w:hAnsi="Century Gothic"/>
           <w:sz w:val="28"/>
         </w:rPr>
-        <w:t>matriz esparsa</w:t>
+        <w:t xml:space="preserve">notação </w:t>
+      </w:r>
+      <w:proofErr w:type="spellStart"/>
+      <w:r>
+        <w:rPr>
+          <w:rFonts w:ascii="Century Gothic" w:hAnsi="Century Gothic"/>
+          <w:sz w:val="28"/>
+        </w:rPr>
+        <w:t>posfixa</w:t>
+      </w:r>
+      <w:proofErr w:type="spellEnd"/>
+      <w:r>
+        <w:rPr>
+          <w:rFonts w:ascii="Century Gothic" w:hAnsi="Century Gothic"/>
+          <w:sz w:val="28"/>
+        </w:rPr>
+        <w:t xml:space="preserve"> e infixa</w:t>
       </w:r>
     </w:p>
     <w:p>
@@ -3440,16 +2941,17 @@
           <w:szCs w:val="30"/>
         </w:rPr>
       </w:pPr>
-      <w:bookmarkStart w:id="6" w:name="_Toc5774506"/>
-      <w:r>
-        <w:rPr>
-          <w:rFonts w:ascii="Century Gothic" w:hAnsi="Century Gothic"/>
-          <w:sz w:val="30"/>
-          <w:szCs w:val="30"/>
-        </w:rPr>
+      <w:bookmarkStart w:id="5" w:name="_Toc5774506"/>
+      <w:r>
+        <w:rPr>
+          <w:rFonts w:ascii="Century Gothic" w:hAnsi="Century Gothic"/>
+          <w:sz w:val="30"/>
+          <w:szCs w:val="30"/>
+        </w:rPr>
+        <w:lastRenderedPageBreak/>
         <w:t>CONCLUSÃO:</w:t>
       </w:r>
-      <w:bookmarkEnd w:id="6"/>
+      <w:bookmarkEnd w:id="5"/>
     </w:p>
     <w:p>
       <w:pPr>
@@ -3494,7 +2996,73 @@
           <w:sz w:val="28"/>
           <w:szCs w:val="32"/>
         </w:rPr>
-        <w:t>compreender melhor o uso de Listas Ligadas Cruzadas e suas implementações nas aplicações.</w:t>
+        <w:t xml:space="preserve">compreender melhor o uso de </w:t>
+      </w:r>
+      <w:r>
+        <w:rPr>
+          <w:rFonts w:ascii="Century Gothic" w:hAnsi="Century Gothic"/>
+          <w:sz w:val="28"/>
+          <w:szCs w:val="32"/>
+        </w:rPr>
+        <w:t>Pilhas</w:t>
+      </w:r>
+      <w:r>
+        <w:rPr>
+          <w:rFonts w:ascii="Century Gothic" w:hAnsi="Century Gothic"/>
+          <w:sz w:val="28"/>
+          <w:szCs w:val="32"/>
+        </w:rPr>
+        <w:t xml:space="preserve"> e suas</w:t>
+      </w:r>
+      <w:r>
+        <w:rPr>
+          <w:rFonts w:ascii="Century Gothic" w:hAnsi="Century Gothic"/>
+          <w:sz w:val="28"/>
+          <w:szCs w:val="32"/>
+        </w:rPr>
+        <w:t xml:space="preserve"> diversas</w:t>
+      </w:r>
+      <w:r>
+        <w:rPr>
+          <w:rFonts w:ascii="Century Gothic" w:hAnsi="Century Gothic"/>
+          <w:sz w:val="28"/>
+          <w:szCs w:val="32"/>
+        </w:rPr>
+        <w:t xml:space="preserve"> </w:t>
+      </w:r>
+      <w:proofErr w:type="gramStart"/>
+      <w:r>
+        <w:rPr>
+          <w:rFonts w:ascii="Century Gothic" w:hAnsi="Century Gothic"/>
+          <w:sz w:val="28"/>
+          <w:szCs w:val="32"/>
+        </w:rPr>
+        <w:t>implementações</w:t>
+      </w:r>
+      <w:proofErr w:type="gramEnd"/>
+      <w:r>
+        <w:rPr>
+          <w:rFonts w:ascii="Century Gothic" w:hAnsi="Century Gothic"/>
+          <w:sz w:val="28"/>
+          <w:szCs w:val="32"/>
+        </w:rPr>
+        <w:t xml:space="preserve"> </w:t>
+      </w:r>
+      <w:r>
+        <w:rPr>
+          <w:rFonts w:ascii="Century Gothic" w:hAnsi="Century Gothic"/>
+          <w:sz w:val="28"/>
+          <w:szCs w:val="32"/>
+        </w:rPr>
+        <w:t>em</w:t>
+      </w:r>
+      <w:r>
+        <w:rPr>
+          <w:rFonts w:ascii="Century Gothic" w:hAnsi="Century Gothic"/>
+          <w:sz w:val="28"/>
+          <w:szCs w:val="32"/>
+        </w:rPr>
+        <w:t xml:space="preserve"> aplicações.</w:t>
       </w:r>
     </w:p>
     <w:p>
@@ -3724,110 +3292,47 @@
           <w:szCs w:val="30"/>
         </w:rPr>
       </w:pPr>
-      <w:bookmarkStart w:id="7" w:name="_Toc5774507"/>
-      <w:r>
-        <w:rPr>
-          <w:rFonts w:ascii="Century Gothic" w:hAnsi="Century Gothic"/>
-          <w:noProof/>
+      <w:bookmarkStart w:id="6" w:name="_Toc5774507"/>
+      <w:r>
+        <w:rPr>
+          <w:rFonts w:ascii="Century Gothic" w:hAnsi="Century Gothic"/>
+          <w:sz w:val="30"/>
+          <w:szCs w:val="30"/>
+        </w:rPr>
+        <w:t>EXEM</w:t>
+      </w:r>
+      <w:r>
+        <w:rPr>
+          <w:rFonts w:ascii="Century Gothic" w:hAnsi="Century Gothic"/>
+          <w:sz w:val="30"/>
+          <w:szCs w:val="30"/>
+        </w:rPr>
+        <w:t xml:space="preserve">PLO PRÁTICO – </w:t>
+      </w:r>
+      <w:bookmarkEnd w:id="6"/>
+      <w:r>
+        <w:rPr>
+          <w:rFonts w:ascii="Century Gothic" w:hAnsi="Century Gothic"/>
+          <w:sz w:val="30"/>
+          <w:szCs w:val="30"/>
+        </w:rPr>
+        <w:t>CALCULADORA</w:t>
+      </w:r>
+      <w:bookmarkStart w:id="7" w:name="_GoBack"/>
+      <w:bookmarkEnd w:id="7"/>
+    </w:p>
+    <w:p>
+      <w:pPr>
+        <w:rPr>
+          <w:rFonts w:ascii="Century Gothic" w:hAnsi="Century Gothic"/>
           <w:sz w:val="32"/>
           <w:szCs w:val="36"/>
           <w:u w:val="single"/>
-          <w:lang w:eastAsia="pt-BR"/>
-        </w:rPr>
-        <w:lastRenderedPageBreak/>
-        <w:drawing>
-          <wp:anchor distT="0" distB="0" distL="114300" distR="114300" simplePos="0" relativeHeight="251668480" behindDoc="0" locked="0" layoutInCell="1" allowOverlap="1" wp14:anchorId="51B7925A" wp14:editId="0A765C6B">
-            <wp:simplePos x="0" y="0"/>
-            <wp:positionH relativeFrom="margin">
-              <wp:align>center</wp:align>
-            </wp:positionH>
-            <wp:positionV relativeFrom="paragraph">
-              <wp:posOffset>487045</wp:posOffset>
-            </wp:positionV>
-            <wp:extent cx="5400040" cy="3094355"/>
-            <wp:effectExtent l="0" t="0" r="0" b="0"/>
-            <wp:wrapSquare wrapText="bothSides"/>
-            <wp:docPr id="8" name="Imagem 8" descr="C:\Users\u18171\Documents\GitHub\apMatrizEsparsa\apMatrizEsparsa\ExemploPratico.png"/>
-            <wp:cNvGraphicFramePr>
-              <a:graphicFrameLocks xmlns:a="http://schemas.openxmlformats.org/drawingml/2006/main" noChangeAspect="1"/>
-            </wp:cNvGraphicFramePr>
-            <a:graphic xmlns:a="http://schemas.openxmlformats.org/drawingml/2006/main">
-              <a:graphicData uri="http://schemas.openxmlformats.org/drawingml/2006/picture">
-                <pic:pic xmlns:pic="http://schemas.openxmlformats.org/drawingml/2006/picture">
-                  <pic:nvPicPr>
-                    <pic:cNvPr id="0" name="Picture 2" descr="C:\Users\u18171\Documents\GitHub\apMatrizEsparsa\apMatrizEsparsa\ExemploPratico.png"/>
-                    <pic:cNvPicPr>
-                      <a:picLocks noChangeAspect="1" noChangeArrowheads="1"/>
-                    </pic:cNvPicPr>
-                  </pic:nvPicPr>
-                  <pic:blipFill>
-                    <a:blip r:embed="rId9">
-                      <a:extLst>
-                        <a:ext uri="{28A0092B-C50C-407E-A947-70E740481C1C}">
-                          <a14:useLocalDpi xmlns:a14="http://schemas.microsoft.com/office/drawing/2010/main" val="0"/>
-                        </a:ext>
-                      </a:extLst>
-                    </a:blip>
-                    <a:srcRect/>
-                    <a:stretch>
-                      <a:fillRect/>
-                    </a:stretch>
-                  </pic:blipFill>
-                  <pic:spPr bwMode="auto">
-                    <a:xfrm>
-                      <a:off x="0" y="0"/>
-                      <a:ext cx="5400040" cy="3094355"/>
-                    </a:xfrm>
-                    <a:prstGeom prst="rect">
-                      <a:avLst/>
-                    </a:prstGeom>
-                    <a:noFill/>
-                    <a:ln>
-                      <a:noFill/>
-                    </a:ln>
-                  </pic:spPr>
-                </pic:pic>
-              </a:graphicData>
-            </a:graphic>
-            <wp14:sizeRelH relativeFrom="page">
-              <wp14:pctWidth>0</wp14:pctWidth>
-            </wp14:sizeRelH>
-            <wp14:sizeRelV relativeFrom="page">
-              <wp14:pctHeight>0</wp14:pctHeight>
-            </wp14:sizeRelV>
-          </wp:anchor>
-        </w:drawing>
-      </w:r>
-      <w:r>
-        <w:rPr>
-          <w:rFonts w:ascii="Century Gothic" w:hAnsi="Century Gothic"/>
-          <w:sz w:val="30"/>
-          <w:szCs w:val="30"/>
-        </w:rPr>
-        <w:t>EXEM</w:t>
-      </w:r>
-      <w:r>
-        <w:rPr>
-          <w:rFonts w:ascii="Century Gothic" w:hAnsi="Century Gothic"/>
-          <w:sz w:val="30"/>
-          <w:szCs w:val="30"/>
-        </w:rPr>
-        <w:t>PLO PRÁTICO – MATRIZ 400x400</w:t>
-      </w:r>
-      <w:bookmarkEnd w:id="7"/>
-    </w:p>
-    <w:p>
-      <w:pPr>
-        <w:rPr>
-          <w:rFonts w:ascii="Century Gothic" w:hAnsi="Century Gothic"/>
-          <w:sz w:val="32"/>
-          <w:szCs w:val="36"/>
-          <w:u w:val="single"/>
         </w:rPr>
       </w:pPr>
     </w:p>
     <w:sectPr>
-      <w:headerReference w:type="default" r:id="rId10"/>
+      <w:headerReference w:type="default" r:id="rId9"/>
       <w:pgSz w:w="11906" w:h="16838"/>
       <w:pgMar w:top="1417" w:right="1701" w:bottom="1417" w:left="1701" w:header="708" w:footer="708" w:gutter="0"/>
       <w:cols w:space="708"/>
@@ -3924,7 +3429,7 @@
               <wp:docPr id="3" name="Agrupar 2">
                 <a:extLst xmlns:a="http://schemas.openxmlformats.org/drawingml/2006/main">
                   <a:ext uri="{FF2B5EF4-FFF2-40B4-BE49-F238E27FC236}">
-                    <a16:creationId xmlns:a16="http://schemas.microsoft.com/office/drawing/2014/main" xmlns:w16se="http://schemas.microsoft.com/office/word/2015/wordml/symex" xmlns:w16cid="http://schemas.microsoft.com/office/word/2016/wordml/cid" xmlns:w15="http://schemas.microsoft.com/office/word/2012/wordml" xmlns:w="http://schemas.openxmlformats.org/wordprocessingml/2006/main" xmlns:w10="urn:schemas-microsoft-com:office:word" xmlns:v="urn:schemas-microsoft-com:vml" xmlns:o="urn:schemas-microsoft-com:office:office" xmlns:am3d="http://schemas.microsoft.com/office/drawing/2017/model3d" xmlns:aink="http://schemas.microsoft.com/office/drawing/2016/ink" xmlns:cx8="http://schemas.microsoft.com/office/drawing/2016/5/14/chartex" xmlns:cx7="http://schemas.microsoft.com/office/drawing/2016/5/13/chartex" xmlns:cx6="http://schemas.microsoft.com/office/drawing/2016/5/12/chartex" xmlns:cx5="http://schemas.microsoft.com/office/drawing/2016/5/11/chartex" xmlns:cx4="http://schemas.microsoft.com/office/drawing/2016/5/10/chartex" xmlns:cx3="http://schemas.microsoft.com/office/drawing/2016/5/9/chartex" xmlns:cx2="http://schemas.microsoft.com/office/drawing/2015/10/21/chartex" xmlns:cx1="http://schemas.microsoft.com/office/drawing/2015/9/8/chartex" xmlns:cx="http://schemas.microsoft.com/office/drawing/2014/chartex" xmlns="" id="{CB796118-DCB2-4CBC-A88B-CBDDB1EFC968}"/>
+                    <a16:creationId xmlns="" xmlns:cx="http://schemas.microsoft.com/office/drawing/2014/chartex" xmlns:cx1="http://schemas.microsoft.com/office/drawing/2015/9/8/chartex" xmlns:cx2="http://schemas.microsoft.com/office/drawing/2015/10/21/chartex" xmlns:cx3="http://schemas.microsoft.com/office/drawing/2016/5/9/chartex" xmlns:cx4="http://schemas.microsoft.com/office/drawing/2016/5/10/chartex" xmlns:cx5="http://schemas.microsoft.com/office/drawing/2016/5/11/chartex" xmlns:cx6="http://schemas.microsoft.com/office/drawing/2016/5/12/chartex" xmlns:cx7="http://schemas.microsoft.com/office/drawing/2016/5/13/chartex" xmlns:cx8="http://schemas.microsoft.com/office/drawing/2016/5/14/chartex" xmlns:aink="http://schemas.microsoft.com/office/drawing/2016/ink" xmlns:am3d="http://schemas.microsoft.com/office/drawing/2017/model3d" xmlns:o="urn:schemas-microsoft-com:office:office" xmlns:v="urn:schemas-microsoft-com:vml" xmlns:w10="urn:schemas-microsoft-com:office:word" xmlns:w="http://schemas.openxmlformats.org/wordprocessingml/2006/main" xmlns:w15="http://schemas.microsoft.com/office/word/2012/wordml" xmlns:w16cid="http://schemas.microsoft.com/office/word/2016/wordml/cid" xmlns:w16se="http://schemas.microsoft.com/office/word/2015/wordml/symex" xmlns:a16="http://schemas.microsoft.com/office/drawing/2014/main" id="{CB796118-DCB2-4CBC-A88B-CBDDB1EFC968}"/>
                   </a:ext>
                 </a:extLst>
               </wp:docPr>
@@ -3945,7 +3450,7 @@
                       <wps:cNvPr id="2" name="Forma Livre: Forma 2">
                         <a:extLst>
                           <a:ext uri="{FF2B5EF4-FFF2-40B4-BE49-F238E27FC236}">
-                            <a16:creationId xmlns:a16="http://schemas.microsoft.com/office/drawing/2014/main" xmlns:w16se="http://schemas.microsoft.com/office/word/2015/wordml/symex" xmlns:w16cid="http://schemas.microsoft.com/office/word/2016/wordml/cid" xmlns:w15="http://schemas.microsoft.com/office/word/2012/wordml" xmlns:w="http://schemas.openxmlformats.org/wordprocessingml/2006/main" xmlns:w10="urn:schemas-microsoft-com:office:word" xmlns:v="urn:schemas-microsoft-com:vml" xmlns:o="urn:schemas-microsoft-com:office:office" xmlns:am3d="http://schemas.microsoft.com/office/drawing/2017/model3d" xmlns:aink="http://schemas.microsoft.com/office/drawing/2016/ink" xmlns:cx8="http://schemas.microsoft.com/office/drawing/2016/5/14/chartex" xmlns:cx7="http://schemas.microsoft.com/office/drawing/2016/5/13/chartex" xmlns:cx6="http://schemas.microsoft.com/office/drawing/2016/5/12/chartex" xmlns:cx5="http://schemas.microsoft.com/office/drawing/2016/5/11/chartex" xmlns:cx4="http://schemas.microsoft.com/office/drawing/2016/5/10/chartex" xmlns:cx3="http://schemas.microsoft.com/office/drawing/2016/5/9/chartex" xmlns:cx2="http://schemas.microsoft.com/office/drawing/2015/10/21/chartex" xmlns:cx1="http://schemas.microsoft.com/office/drawing/2015/9/8/chartex" xmlns:cx="http://schemas.microsoft.com/office/drawing/2014/chartex" xmlns="" id="{0F205E7E-5946-41D8-8CDA-8FA08FA5AC94}"/>
+                            <a16:creationId xmlns="" xmlns:cx="http://schemas.microsoft.com/office/drawing/2014/chartex" xmlns:cx1="http://schemas.microsoft.com/office/drawing/2015/9/8/chartex" xmlns:cx2="http://schemas.microsoft.com/office/drawing/2015/10/21/chartex" xmlns:cx3="http://schemas.microsoft.com/office/drawing/2016/5/9/chartex" xmlns:cx4="http://schemas.microsoft.com/office/drawing/2016/5/10/chartex" xmlns:cx5="http://schemas.microsoft.com/office/drawing/2016/5/11/chartex" xmlns:cx6="http://schemas.microsoft.com/office/drawing/2016/5/12/chartex" xmlns:cx7="http://schemas.microsoft.com/office/drawing/2016/5/13/chartex" xmlns:cx8="http://schemas.microsoft.com/office/drawing/2016/5/14/chartex" xmlns:aink="http://schemas.microsoft.com/office/drawing/2016/ink" xmlns:am3d="http://schemas.microsoft.com/office/drawing/2017/model3d" xmlns:o="urn:schemas-microsoft-com:office:office" xmlns:v="urn:schemas-microsoft-com:vml" xmlns:w10="urn:schemas-microsoft-com:office:word" xmlns:w="http://schemas.openxmlformats.org/wordprocessingml/2006/main" xmlns:w15="http://schemas.microsoft.com/office/word/2012/wordml" xmlns:w16cid="http://schemas.microsoft.com/office/word/2016/wordml/cid" xmlns:w16se="http://schemas.microsoft.com/office/word/2015/wordml/symex" xmlns:a16="http://schemas.microsoft.com/office/drawing/2014/main" id="{0F205E7E-5946-41D8-8CDA-8FA08FA5AC94}"/>
                           </a:ext>
                         </a:extLst>
                       </wps:cNvPr>
@@ -4036,7 +3541,7 @@
                       <wps:cNvPr id="4" name="Forma Livre: Forma 4">
                         <a:extLst>
                           <a:ext uri="{FF2B5EF4-FFF2-40B4-BE49-F238E27FC236}">
-                            <a16:creationId xmlns:a16="http://schemas.microsoft.com/office/drawing/2014/main" xmlns:w16se="http://schemas.microsoft.com/office/word/2015/wordml/symex" xmlns:w16cid="http://schemas.microsoft.com/office/word/2016/wordml/cid" xmlns:w15="http://schemas.microsoft.com/office/word/2012/wordml" xmlns:w="http://schemas.openxmlformats.org/wordprocessingml/2006/main" xmlns:w10="urn:schemas-microsoft-com:office:word" xmlns:v="urn:schemas-microsoft-com:vml" xmlns:o="urn:schemas-microsoft-com:office:office" xmlns:am3d="http://schemas.microsoft.com/office/drawing/2017/model3d" xmlns:aink="http://schemas.microsoft.com/office/drawing/2016/ink" xmlns:cx8="http://schemas.microsoft.com/office/drawing/2016/5/14/chartex" xmlns:cx7="http://schemas.microsoft.com/office/drawing/2016/5/13/chartex" xmlns:cx6="http://schemas.microsoft.com/office/drawing/2016/5/12/chartex" xmlns:cx5="http://schemas.microsoft.com/office/drawing/2016/5/11/chartex" xmlns:cx4="http://schemas.microsoft.com/office/drawing/2016/5/10/chartex" xmlns:cx3="http://schemas.microsoft.com/office/drawing/2016/5/9/chartex" xmlns:cx2="http://schemas.microsoft.com/office/drawing/2015/10/21/chartex" xmlns:cx1="http://schemas.microsoft.com/office/drawing/2015/9/8/chartex" xmlns:cx="http://schemas.microsoft.com/office/drawing/2014/chartex" xmlns="" id="{CDF7B596-767A-4395-BDA7-085DDEFCA82A}"/>
+                            <a16:creationId xmlns="" xmlns:cx="http://schemas.microsoft.com/office/drawing/2014/chartex" xmlns:cx1="http://schemas.microsoft.com/office/drawing/2015/9/8/chartex" xmlns:cx2="http://schemas.microsoft.com/office/drawing/2015/10/21/chartex" xmlns:cx3="http://schemas.microsoft.com/office/drawing/2016/5/9/chartex" xmlns:cx4="http://schemas.microsoft.com/office/drawing/2016/5/10/chartex" xmlns:cx5="http://schemas.microsoft.com/office/drawing/2016/5/11/chartex" xmlns:cx6="http://schemas.microsoft.com/office/drawing/2016/5/12/chartex" xmlns:cx7="http://schemas.microsoft.com/office/drawing/2016/5/13/chartex" xmlns:cx8="http://schemas.microsoft.com/office/drawing/2016/5/14/chartex" xmlns:aink="http://schemas.microsoft.com/office/drawing/2016/ink" xmlns:am3d="http://schemas.microsoft.com/office/drawing/2017/model3d" xmlns:o="urn:schemas-microsoft-com:office:office" xmlns:v="urn:schemas-microsoft-com:vml" xmlns:w10="urn:schemas-microsoft-com:office:word" xmlns:w="http://schemas.openxmlformats.org/wordprocessingml/2006/main" xmlns:w15="http://schemas.microsoft.com/office/word/2012/wordml" xmlns:w16cid="http://schemas.microsoft.com/office/word/2016/wordml/cid" xmlns:w16se="http://schemas.microsoft.com/office/word/2015/wordml/symex" xmlns:a16="http://schemas.microsoft.com/office/drawing/2014/main" id="{CDF7B596-767A-4395-BDA7-085DDEFCA82A}"/>
                           </a:ext>
                         </a:extLst>
                       </wps:cNvPr>
@@ -4125,7 +3630,7 @@
                       <wps:cNvPr id="5" name="Forma Livre: Forma 5">
                         <a:extLst>
                           <a:ext uri="{FF2B5EF4-FFF2-40B4-BE49-F238E27FC236}">
-                            <a16:creationId xmlns:a16="http://schemas.microsoft.com/office/drawing/2014/main" xmlns:w16se="http://schemas.microsoft.com/office/word/2015/wordml/symex" xmlns:w16cid="http://schemas.microsoft.com/office/word/2016/wordml/cid" xmlns:w15="http://schemas.microsoft.com/office/word/2012/wordml" xmlns:w="http://schemas.openxmlformats.org/wordprocessingml/2006/main" xmlns:w10="urn:schemas-microsoft-com:office:word" xmlns:v="urn:schemas-microsoft-com:vml" xmlns:o="urn:schemas-microsoft-com:office:office" xmlns:am3d="http://schemas.microsoft.com/office/drawing/2017/model3d" xmlns:aink="http://schemas.microsoft.com/office/drawing/2016/ink" xmlns:cx8="http://schemas.microsoft.com/office/drawing/2016/5/14/chartex" xmlns:cx7="http://schemas.microsoft.com/office/drawing/2016/5/13/chartex" xmlns:cx6="http://schemas.microsoft.com/office/drawing/2016/5/12/chartex" xmlns:cx5="http://schemas.microsoft.com/office/drawing/2016/5/11/chartex" xmlns:cx4="http://schemas.microsoft.com/office/drawing/2016/5/10/chartex" xmlns:cx3="http://schemas.microsoft.com/office/drawing/2016/5/9/chartex" xmlns:cx2="http://schemas.microsoft.com/office/drawing/2015/10/21/chartex" xmlns:cx1="http://schemas.microsoft.com/office/drawing/2015/9/8/chartex" xmlns:cx="http://schemas.microsoft.com/office/drawing/2014/chartex" xmlns="" id="{1802F6F1-1C10-4259-AD57-F19542EDA7A3}"/>
+                            <a16:creationId xmlns="" xmlns:cx="http://schemas.microsoft.com/office/drawing/2014/chartex" xmlns:cx1="http://schemas.microsoft.com/office/drawing/2015/9/8/chartex" xmlns:cx2="http://schemas.microsoft.com/office/drawing/2015/10/21/chartex" xmlns:cx3="http://schemas.microsoft.com/office/drawing/2016/5/9/chartex" xmlns:cx4="http://schemas.microsoft.com/office/drawing/2016/5/10/chartex" xmlns:cx5="http://schemas.microsoft.com/office/drawing/2016/5/11/chartex" xmlns:cx6="http://schemas.microsoft.com/office/drawing/2016/5/12/chartex" xmlns:cx7="http://schemas.microsoft.com/office/drawing/2016/5/13/chartex" xmlns:cx8="http://schemas.microsoft.com/office/drawing/2016/5/14/chartex" xmlns:aink="http://schemas.microsoft.com/office/drawing/2016/ink" xmlns:am3d="http://schemas.microsoft.com/office/drawing/2017/model3d" xmlns:o="urn:schemas-microsoft-com:office:office" xmlns:v="urn:schemas-microsoft-com:vml" xmlns:w10="urn:schemas-microsoft-com:office:word" xmlns:w="http://schemas.openxmlformats.org/wordprocessingml/2006/main" xmlns:w15="http://schemas.microsoft.com/office/word/2012/wordml" xmlns:w16cid="http://schemas.microsoft.com/office/word/2016/wordml/cid" xmlns:w16se="http://schemas.microsoft.com/office/word/2015/wordml/symex" xmlns:a16="http://schemas.microsoft.com/office/drawing/2014/main" id="{1802F6F1-1C10-4259-AD57-F19542EDA7A3}"/>
                           </a:ext>
                         </a:extLst>
                       </wps:cNvPr>
@@ -4216,7 +3721,7 @@
                       <wps:cNvPr id="6" name="Forma Livre: Forma 6">
                         <a:extLst>
                           <a:ext uri="{FF2B5EF4-FFF2-40B4-BE49-F238E27FC236}">
-                            <a16:creationId xmlns:a16="http://schemas.microsoft.com/office/drawing/2014/main" xmlns:w16se="http://schemas.microsoft.com/office/word/2015/wordml/symex" xmlns:w16cid="http://schemas.microsoft.com/office/word/2016/wordml/cid" xmlns:w15="http://schemas.microsoft.com/office/word/2012/wordml" xmlns:w="http://schemas.openxmlformats.org/wordprocessingml/2006/main" xmlns:w10="urn:schemas-microsoft-com:office:word" xmlns:v="urn:schemas-microsoft-com:vml" xmlns:o="urn:schemas-microsoft-com:office:office" xmlns:am3d="http://schemas.microsoft.com/office/drawing/2017/model3d" xmlns:aink="http://schemas.microsoft.com/office/drawing/2016/ink" xmlns:cx8="http://schemas.microsoft.com/office/drawing/2016/5/14/chartex" xmlns:cx7="http://schemas.microsoft.com/office/drawing/2016/5/13/chartex" xmlns:cx6="http://schemas.microsoft.com/office/drawing/2016/5/12/chartex" xmlns:cx5="http://schemas.microsoft.com/office/drawing/2016/5/11/chartex" xmlns:cx4="http://schemas.microsoft.com/office/drawing/2016/5/10/chartex" xmlns:cx3="http://schemas.microsoft.com/office/drawing/2016/5/9/chartex" xmlns:cx2="http://schemas.microsoft.com/office/drawing/2015/10/21/chartex" xmlns:cx1="http://schemas.microsoft.com/office/drawing/2015/9/8/chartex" xmlns:cx="http://schemas.microsoft.com/office/drawing/2014/chartex" xmlns="" id="{09F4C66B-86CA-4A67-BA8C-FDAD8732479C}"/>
+                            <a16:creationId xmlns="" xmlns:cx="http://schemas.microsoft.com/office/drawing/2014/chartex" xmlns:cx1="http://schemas.microsoft.com/office/drawing/2015/9/8/chartex" xmlns:cx2="http://schemas.microsoft.com/office/drawing/2015/10/21/chartex" xmlns:cx3="http://schemas.microsoft.com/office/drawing/2016/5/9/chartex" xmlns:cx4="http://schemas.microsoft.com/office/drawing/2016/5/10/chartex" xmlns:cx5="http://schemas.microsoft.com/office/drawing/2016/5/11/chartex" xmlns:cx6="http://schemas.microsoft.com/office/drawing/2016/5/12/chartex" xmlns:cx7="http://schemas.microsoft.com/office/drawing/2016/5/13/chartex" xmlns:cx8="http://schemas.microsoft.com/office/drawing/2016/5/14/chartex" xmlns:aink="http://schemas.microsoft.com/office/drawing/2016/ink" xmlns:am3d="http://schemas.microsoft.com/office/drawing/2017/model3d" xmlns:o="urn:schemas-microsoft-com:office:office" xmlns:v="urn:schemas-microsoft-com:vml" xmlns:w10="urn:schemas-microsoft-com:office:word" xmlns:w="http://schemas.openxmlformats.org/wordprocessingml/2006/main" xmlns:w15="http://schemas.microsoft.com/office/word/2012/wordml" xmlns:w16cid="http://schemas.microsoft.com/office/word/2016/wordml/cid" xmlns:w16se="http://schemas.microsoft.com/office/word/2015/wordml/symex" xmlns:a16="http://schemas.microsoft.com/office/drawing/2014/main" id="{09F4C66B-86CA-4A67-BA8C-FDAD8732479C}"/>
                           </a:ext>
                         </a:extLst>
                       </wps:cNvPr>
@@ -4305,7 +3810,7 @@
                       <wps:cNvPr id="7" name="Elipse 7">
                         <a:extLst>
                           <a:ext uri="{FF2B5EF4-FFF2-40B4-BE49-F238E27FC236}">
-                            <a16:creationId xmlns:a16="http://schemas.microsoft.com/office/drawing/2014/main" xmlns:w16se="http://schemas.microsoft.com/office/word/2015/wordml/symex" xmlns:w16cid="http://schemas.microsoft.com/office/word/2016/wordml/cid" xmlns:w15="http://schemas.microsoft.com/office/word/2012/wordml" xmlns:w="http://schemas.openxmlformats.org/wordprocessingml/2006/main" xmlns:w10="urn:schemas-microsoft-com:office:word" xmlns:v="urn:schemas-microsoft-com:vml" xmlns:o="urn:schemas-microsoft-com:office:office" xmlns:am3d="http://schemas.microsoft.com/office/drawing/2017/model3d" xmlns:aink="http://schemas.microsoft.com/office/drawing/2016/ink" xmlns:cx8="http://schemas.microsoft.com/office/drawing/2016/5/14/chartex" xmlns:cx7="http://schemas.microsoft.com/office/drawing/2016/5/13/chartex" xmlns:cx6="http://schemas.microsoft.com/office/drawing/2016/5/12/chartex" xmlns:cx5="http://schemas.microsoft.com/office/drawing/2016/5/11/chartex" xmlns:cx4="http://schemas.microsoft.com/office/drawing/2016/5/10/chartex" xmlns:cx3="http://schemas.microsoft.com/office/drawing/2016/5/9/chartex" xmlns:cx2="http://schemas.microsoft.com/office/drawing/2015/10/21/chartex" xmlns:cx1="http://schemas.microsoft.com/office/drawing/2015/9/8/chartex" xmlns:cx="http://schemas.microsoft.com/office/drawing/2014/chartex" xmlns="" id="{B4652B5C-B922-4A93-A321-666C4605D649}"/>
+                            <a16:creationId xmlns="" xmlns:cx="http://schemas.microsoft.com/office/drawing/2014/chartex" xmlns:cx1="http://schemas.microsoft.com/office/drawing/2015/9/8/chartex" xmlns:cx2="http://schemas.microsoft.com/office/drawing/2015/10/21/chartex" xmlns:cx3="http://schemas.microsoft.com/office/drawing/2016/5/9/chartex" xmlns:cx4="http://schemas.microsoft.com/office/drawing/2016/5/10/chartex" xmlns:cx5="http://schemas.microsoft.com/office/drawing/2016/5/11/chartex" xmlns:cx6="http://schemas.microsoft.com/office/drawing/2016/5/12/chartex" xmlns:cx7="http://schemas.microsoft.com/office/drawing/2016/5/13/chartex" xmlns:cx8="http://schemas.microsoft.com/office/drawing/2016/5/14/chartex" xmlns:aink="http://schemas.microsoft.com/office/drawing/2016/ink" xmlns:am3d="http://schemas.microsoft.com/office/drawing/2017/model3d" xmlns:o="urn:schemas-microsoft-com:office:office" xmlns:v="urn:schemas-microsoft-com:vml" xmlns:w10="urn:schemas-microsoft-com:office:word" xmlns:w="http://schemas.openxmlformats.org/wordprocessingml/2006/main" xmlns:w15="http://schemas.microsoft.com/office/word/2012/wordml" xmlns:w16cid="http://schemas.microsoft.com/office/word/2016/wordml/cid" xmlns:w16se="http://schemas.microsoft.com/office/word/2015/wordml/symex" xmlns:a16="http://schemas.microsoft.com/office/drawing/2014/main" id="{B4652B5C-B922-4A93-A321-666C4605D649}"/>
                           </a:ext>
                         </a:extLst>
                       </wps:cNvPr>
@@ -4355,7 +3860,7 @@
             </wp:anchor>
           </w:drawing>
         </mc:Choice>
-        <mc:Fallback xmlns:w16se="http://schemas.microsoft.com/office/word/2015/wordml/symex" xmlns:w16cid="http://schemas.microsoft.com/office/word/2016/wordml/cid" xmlns:w15="http://schemas.microsoft.com/office/word/2012/wordml" xmlns:am3d="http://schemas.microsoft.com/office/drawing/2017/model3d" xmlns:aink="http://schemas.microsoft.com/office/drawing/2016/ink" xmlns:cx8="http://schemas.microsoft.com/office/drawing/2016/5/14/chartex" xmlns:cx7="http://schemas.microsoft.com/office/drawing/2016/5/13/chartex" xmlns:cx6="http://schemas.microsoft.com/office/drawing/2016/5/12/chartex" xmlns:cx5="http://schemas.microsoft.com/office/drawing/2016/5/11/chartex" xmlns:cx4="http://schemas.microsoft.com/office/drawing/2016/5/10/chartex" xmlns:cx3="http://schemas.microsoft.com/office/drawing/2016/5/9/chartex" xmlns:cx2="http://schemas.microsoft.com/office/drawing/2015/10/21/chartex" xmlns:cx1="http://schemas.microsoft.com/office/drawing/2015/9/8/chartex" xmlns:cx="http://schemas.microsoft.com/office/drawing/2014/chartex">
+        <mc:Fallback xmlns:cx="http://schemas.microsoft.com/office/drawing/2014/chartex" xmlns:cx1="http://schemas.microsoft.com/office/drawing/2015/9/8/chartex" xmlns:cx2="http://schemas.microsoft.com/office/drawing/2015/10/21/chartex" xmlns:cx3="http://schemas.microsoft.com/office/drawing/2016/5/9/chartex" xmlns:cx4="http://schemas.microsoft.com/office/drawing/2016/5/10/chartex" xmlns:cx5="http://schemas.microsoft.com/office/drawing/2016/5/11/chartex" xmlns:cx6="http://schemas.microsoft.com/office/drawing/2016/5/12/chartex" xmlns:cx7="http://schemas.microsoft.com/office/drawing/2016/5/13/chartex" xmlns:cx8="http://schemas.microsoft.com/office/drawing/2016/5/14/chartex" xmlns:aink="http://schemas.microsoft.com/office/drawing/2016/ink" xmlns:am3d="http://schemas.microsoft.com/office/drawing/2017/model3d" xmlns:w15="http://schemas.microsoft.com/office/word/2012/wordml" xmlns:w16cid="http://schemas.microsoft.com/office/word/2016/wordml/cid" xmlns:w16se="http://schemas.microsoft.com/office/word/2015/wordml/symex">
           <w:pict>
             <v:group w14:anchorId="5961A7A9" id="Agrupar 2" o:spid="_x0000_s1026" style="position:absolute;margin-left:26.7pt;margin-top:-10.7pt;width:36.85pt;height:36.85pt;z-index:251659264;mso-position-horizontal-relative:left-margin-area;mso-width-relative:margin;mso-height-relative:margin" coordsize="7081,7075" o:gfxdata="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">
               <v:shape id="Forma Livre: Forma 2" o:spid="_x0000_s1027" style="position:absolute;top:3537;width:7075;height:3538;visibility:visible;mso-wrap-style:square;v-text-anchor:middle" coordsize="4011808,2005904" o:gfxdata="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" path="m,l4011808,v,1107830,-898074,2005904,-2005904,2005904c898074,2005904,,1107830,,xe" fillcolor="#bfbfbf [2412]" stroked="f" strokeweight="1pt">
@@ -6101,7 +5606,7 @@
   <a:extraClrSchemeLst/>
   <a:extLst>
     <a:ext uri="{05A4C25C-085E-4340-85A3-A5531E510DB2}">
-      <thm15:themeFamily xmlns:thm15="http://schemas.microsoft.com/office/thememl/2012/main" xmlns="" name="Office Theme" id="{62F939B6-93AF-4DB8-9C6B-D6C7DFDC589F}" vid="{4A3C46E8-61CC-4603-A589-7422A47A8E4A}"/>
+      <thm15:themeFamily xmlns="" xmlns:thm15="http://schemas.microsoft.com/office/thememl/2012/main" name="Office Theme" id="{62F939B6-93AF-4DB8-9C6B-D6C7DFDC589F}" vid="{4A3C46E8-61CC-4603-A589-7422A47A8E4A}"/>
     </a:ext>
   </a:extLst>
 </a:theme>
@@ -6112,7 +5617,7 @@
 </file>
 
 <file path=customXml/itemProps1.xml><?xml version="1.0" encoding="utf-8"?>
-<ds:datastoreItem xmlns:ds="http://schemas.openxmlformats.org/officeDocument/2006/customXml" ds:itemID="{2F4D94D5-A7FF-4EC5-B522-FD3385707F68}">
+<ds:datastoreItem xmlns:ds="http://schemas.openxmlformats.org/officeDocument/2006/customXml" ds:itemID="{7C397087-9A73-4B60-81CC-B40B26424D87}">
   <ds:schemaRefs>
     <ds:schemaRef ds:uri="http://schemas.openxmlformats.org/officeDocument/2006/bibliography"/>
   </ds:schemaRefs>

</xml_diff>

<commit_message>
jj = Jeral Junto
</commit_message>
<xml_diff>
--- a/18186_18171_RelatorioProjeto2ED.docx
+++ b/18186_18171_RelatorioProjeto2ED.docx
@@ -1489,7 +1489,7 @@
           <w:sz w:val="28"/>
           <w:szCs w:val="28"/>
         </w:rPr>
-        <w:t xml:space="preserve"> de entrega</w:t>
+        <w:t xml:space="preserve"> de </w:t>
       </w:r>
       <w:r>
         <w:rPr>
@@ -1497,6 +1497,14 @@
           <w:sz w:val="28"/>
           <w:szCs w:val="28"/>
         </w:rPr>
+        <w:t>início</w:t>
+      </w:r>
+      <w:r>
+        <w:rPr>
+          <w:rFonts w:ascii="Century Gothic" w:hAnsi="Century Gothic"/>
+          <w:sz w:val="28"/>
+          <w:szCs w:val="28"/>
+        </w:rPr>
         <w:t xml:space="preserve">: </w:t>
       </w:r>
       <w:r>
@@ -1505,7 +1513,23 @@
           <w:sz w:val="28"/>
           <w:szCs w:val="28"/>
         </w:rPr>
-        <w:t>09/05</w:t>
+        <w:t>11</w:t>
+      </w:r>
+      <w:r>
+        <w:rPr>
+          <w:rFonts w:ascii="Century Gothic" w:hAnsi="Century Gothic"/>
+          <w:sz w:val="28"/>
+          <w:szCs w:val="28"/>
+        </w:rPr>
+        <w:t>/0</w:t>
+      </w:r>
+      <w:r>
+        <w:rPr>
+          <w:rFonts w:ascii="Century Gothic" w:hAnsi="Century Gothic"/>
+          <w:sz w:val="28"/>
+          <w:szCs w:val="28"/>
+        </w:rPr>
+        <w:t>4</w:t>
       </w:r>
       <w:r>
         <w:rPr>
@@ -1709,7 +1733,7 @@
               </wp:anchor>
             </w:drawing>
           </mc:Choice>
-          <mc:Fallback xmlns:w16se="http://schemas.microsoft.com/office/word/2015/wordml/symex" xmlns:w16cid="http://schemas.microsoft.com/office/word/2016/wordml/cid" xmlns:w15="http://schemas.microsoft.com/office/word/2012/wordml" xmlns:am3d="http://schemas.microsoft.com/office/drawing/2017/model3d" xmlns:aink="http://schemas.microsoft.com/office/drawing/2016/ink" xmlns:cx8="http://schemas.microsoft.com/office/drawing/2016/5/14/chartex" xmlns:cx7="http://schemas.microsoft.com/office/drawing/2016/5/13/chartex" xmlns:cx6="http://schemas.microsoft.com/office/drawing/2016/5/12/chartex" xmlns:cx5="http://schemas.microsoft.com/office/drawing/2016/5/11/chartex" xmlns:cx4="http://schemas.microsoft.com/office/drawing/2016/5/10/chartex" xmlns:cx3="http://schemas.microsoft.com/office/drawing/2016/5/9/chartex" xmlns:cx2="http://schemas.microsoft.com/office/drawing/2015/10/21/chartex" xmlns:cx1="http://schemas.microsoft.com/office/drawing/2015/9/8/chartex" xmlns:cx="http://schemas.microsoft.com/office/drawing/2014/chartex">
+          <mc:Fallback xmlns:cx="http://schemas.microsoft.com/office/drawing/2014/chartex" xmlns:cx1="http://schemas.microsoft.com/office/drawing/2015/9/8/chartex" xmlns:cx2="http://schemas.microsoft.com/office/drawing/2015/10/21/chartex" xmlns:cx3="http://schemas.microsoft.com/office/drawing/2016/5/9/chartex" xmlns:cx4="http://schemas.microsoft.com/office/drawing/2016/5/10/chartex" xmlns:cx5="http://schemas.microsoft.com/office/drawing/2016/5/11/chartex" xmlns:cx6="http://schemas.microsoft.com/office/drawing/2016/5/12/chartex" xmlns:cx7="http://schemas.microsoft.com/office/drawing/2016/5/13/chartex" xmlns:cx8="http://schemas.microsoft.com/office/drawing/2016/5/14/chartex" xmlns:aink="http://schemas.microsoft.com/office/drawing/2016/ink" xmlns:am3d="http://schemas.microsoft.com/office/drawing/2017/model3d" xmlns:w15="http://schemas.microsoft.com/office/word/2012/wordml" xmlns:w16cid="http://schemas.microsoft.com/office/word/2016/wordml/cid" xmlns:w16se="http://schemas.microsoft.com/office/word/2015/wordml/symex">
             <w:pict>
               <v:group w14:anchorId="481EEC58" id="Agrupar 50" o:spid="_x0000_s1026" style="position:absolute;margin-left:0;margin-top:13.95pt;width:495.2pt;height:4.4pt;z-index:251659264;mso-position-horizontal:center;mso-position-horizontal-relative:margin;mso-width-relative:margin" coordsize="62891,558" o:gfxdata="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">
                 <v:oval id="Elipse 46" o:spid="_x0000_s1027" style="position:absolute;width:558;height:558;flip:x;visibility:visible;mso-wrap-style:square;v-text-anchor:middle" o:gfxdata="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" filled="f" stroked="f" strokeweight="1pt">
@@ -1773,15 +1797,7 @@
           <w:rFonts w:ascii="Century Gothic" w:hAnsi="Century Gothic"/>
           <w:sz w:val="28"/>
         </w:rPr>
-        <w:t xml:space="preserve">Foram </w:t>
-      </w:r>
-      <w:proofErr w:type="gramStart"/>
-      <w:r>
-        <w:rPr>
-          <w:rFonts w:ascii="Century Gothic" w:hAnsi="Century Gothic"/>
-          <w:sz w:val="28"/>
-        </w:rPr>
-        <w:t xml:space="preserve">utilizados aproximadamente </w:t>
+        <w:t xml:space="preserve">Foram utilizados aproximadamente </w:t>
       </w:r>
       <w:r>
         <w:rPr>
@@ -1860,7 +1876,6 @@
         </w:rPr>
         <w:t>09/05</w:t>
       </w:r>
-      <w:proofErr w:type="gramEnd"/>
       <w:r>
         <w:rPr>
           <w:rFonts w:ascii="Century Gothic" w:hAnsi="Century Gothic"/>
@@ -2042,7 +2057,7 @@
               </wp:anchor>
             </w:drawing>
           </mc:Choice>
-          <mc:Fallback xmlns:w16se="http://schemas.microsoft.com/office/word/2015/wordml/symex" xmlns:w16cid="http://schemas.microsoft.com/office/word/2016/wordml/cid" xmlns:w15="http://schemas.microsoft.com/office/word/2012/wordml" xmlns:am3d="http://schemas.microsoft.com/office/drawing/2017/model3d" xmlns:aink="http://schemas.microsoft.com/office/drawing/2016/ink" xmlns:cx8="http://schemas.microsoft.com/office/drawing/2016/5/14/chartex" xmlns:cx7="http://schemas.microsoft.com/office/drawing/2016/5/13/chartex" xmlns:cx6="http://schemas.microsoft.com/office/drawing/2016/5/12/chartex" xmlns:cx5="http://schemas.microsoft.com/office/drawing/2016/5/11/chartex" xmlns:cx4="http://schemas.microsoft.com/office/drawing/2016/5/10/chartex" xmlns:cx3="http://schemas.microsoft.com/office/drawing/2016/5/9/chartex" xmlns:cx2="http://schemas.microsoft.com/office/drawing/2015/10/21/chartex" xmlns:cx1="http://schemas.microsoft.com/office/drawing/2015/9/8/chartex" xmlns:cx="http://schemas.microsoft.com/office/drawing/2014/chartex">
+          <mc:Fallback xmlns:cx="http://schemas.microsoft.com/office/drawing/2014/chartex" xmlns:cx1="http://schemas.microsoft.com/office/drawing/2015/9/8/chartex" xmlns:cx2="http://schemas.microsoft.com/office/drawing/2015/10/21/chartex" xmlns:cx3="http://schemas.microsoft.com/office/drawing/2016/5/9/chartex" xmlns:cx4="http://schemas.microsoft.com/office/drawing/2016/5/10/chartex" xmlns:cx5="http://schemas.microsoft.com/office/drawing/2016/5/11/chartex" xmlns:cx6="http://schemas.microsoft.com/office/drawing/2016/5/12/chartex" xmlns:cx7="http://schemas.microsoft.com/office/drawing/2016/5/13/chartex" xmlns:cx8="http://schemas.microsoft.com/office/drawing/2016/5/14/chartex" xmlns:aink="http://schemas.microsoft.com/office/drawing/2016/ink" xmlns:am3d="http://schemas.microsoft.com/office/drawing/2017/model3d" xmlns:w15="http://schemas.microsoft.com/office/word/2012/wordml" xmlns:w16cid="http://schemas.microsoft.com/office/word/2016/wordml/cid" xmlns:w16se="http://schemas.microsoft.com/office/word/2015/wordml/symex">
             <w:pict>
               <v:group w14:anchorId="43BA0A16" id="Agrupar 29" o:spid="_x0000_s1026" style="position:absolute;margin-left:0;margin-top:8.1pt;width:495.2pt;height:4.4pt;z-index:251661312;mso-position-horizontal:center;mso-position-horizontal-relative:margin;mso-width-relative:margin" coordsize="62891,558" o:gfxdata="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">
                 <v:oval id="Elipse 30" o:spid="_x0000_s1027" style="position:absolute;width:558;height:558;flip:x;visibility:visible;mso-wrap-style:square;v-text-anchor:middle" o:gfxdata="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" filled="f" stroked="f" strokeweight="1pt">
@@ -2173,25 +2188,7 @@
           <w:sz w:val="24"/>
           <w:szCs w:val="26"/>
         </w:rPr>
-        <w:t>1</w:t>
-      </w:r>
-      <w:r>
-        <w:rPr>
-          <w:rFonts w:ascii="Century Gothic" w:hAnsi="Century Gothic"/>
-          <w:b/>
-          <w:sz w:val="24"/>
-          <w:szCs w:val="26"/>
-        </w:rPr>
-        <w:t>3</w:t>
-      </w:r>
-      <w:r>
-        <w:rPr>
-          <w:rFonts w:ascii="Century Gothic" w:hAnsi="Century Gothic"/>
-          <w:b/>
-          <w:sz w:val="24"/>
-          <w:szCs w:val="26"/>
-        </w:rPr>
-        <w:t>/04</w:t>
+        <w:t>13/04</w:t>
       </w:r>
       <w:r>
         <w:rPr>
@@ -2240,16 +2237,7 @@
           <w:sz w:val="24"/>
           <w:szCs w:val="26"/>
         </w:rPr>
-        <w:t>15</w:t>
-      </w:r>
-      <w:r>
-        <w:rPr>
-          <w:rFonts w:ascii="Century Gothic" w:hAnsi="Century Gothic"/>
-          <w:b/>
-          <w:sz w:val="24"/>
-          <w:szCs w:val="26"/>
-        </w:rPr>
-        <w:t>/04/2019 –</w:t>
+        <w:t>15/04/2019 –</w:t>
       </w:r>
       <w:r>
         <w:rPr>
@@ -2280,25 +2268,7 @@
           <w:sz w:val="24"/>
           <w:szCs w:val="26"/>
         </w:rPr>
-        <w:t>1</w:t>
-      </w:r>
-      <w:r>
-        <w:rPr>
-          <w:rFonts w:ascii="Century Gothic" w:hAnsi="Century Gothic"/>
-          <w:b/>
-          <w:sz w:val="24"/>
-          <w:szCs w:val="26"/>
-        </w:rPr>
-        <w:t>7</w:t>
-      </w:r>
-      <w:r>
-        <w:rPr>
-          <w:rFonts w:ascii="Century Gothic" w:hAnsi="Century Gothic"/>
-          <w:b/>
-          <w:sz w:val="24"/>
-          <w:szCs w:val="26"/>
-        </w:rPr>
-        <w:t>/04</w:t>
+        <w:t>17/04</w:t>
       </w:r>
       <w:r>
         <w:rPr>
@@ -2376,16 +2346,7 @@
           <w:sz w:val="24"/>
           <w:szCs w:val="26"/>
         </w:rPr>
-        <w:t>22</w:t>
-      </w:r>
-      <w:r>
-        <w:rPr>
-          <w:rFonts w:ascii="Century Gothic" w:hAnsi="Century Gothic"/>
-          <w:b/>
-          <w:sz w:val="24"/>
-          <w:szCs w:val="26"/>
-        </w:rPr>
-        <w:t>/04</w:t>
+        <w:t>22/04</w:t>
       </w:r>
       <w:r>
         <w:rPr>
@@ -2445,16 +2406,7 @@
           <w:sz w:val="24"/>
           <w:szCs w:val="26"/>
         </w:rPr>
-        <w:t>23</w:t>
-      </w:r>
-      <w:r>
-        <w:rPr>
-          <w:rFonts w:ascii="Century Gothic" w:hAnsi="Century Gothic"/>
-          <w:b/>
-          <w:sz w:val="24"/>
-          <w:szCs w:val="26"/>
-        </w:rPr>
-        <w:t>/04</w:t>
+        <w:t>23/04</w:t>
       </w:r>
       <w:r>
         <w:rPr>
@@ -2555,6 +2507,66 @@
     </w:p>
     <w:p>
       <w:pPr>
+        <w:pStyle w:val="PargrafodaLista"/>
+        <w:numPr>
+          <w:ilvl w:val="0"/>
+          <w:numId w:val="5"/>
+        </w:numPr>
+        <w:rPr>
+          <w:rFonts w:ascii="Century Gothic" w:hAnsi="Century Gothic"/>
+          <w:b/>
+          <w:sz w:val="24"/>
+          <w:szCs w:val="26"/>
+        </w:rPr>
+      </w:pPr>
+      <w:r>
+        <w:rPr>
+          <w:rFonts w:ascii="Century Gothic" w:hAnsi="Century Gothic"/>
+          <w:b/>
+          <w:sz w:val="24"/>
+          <w:szCs w:val="26"/>
+        </w:rPr>
+        <w:t xml:space="preserve">25/04/2019 – CONFIGURAÇÃO DOS EVENTOS DE “CLICK” DAS TECLAS </w:t>
+      </w:r>
+      <w:r>
+        <w:rPr>
+          <w:rFonts w:ascii="Century Gothic" w:hAnsi="Century Gothic"/>
+          <w:b/>
+          <w:sz w:val="24"/>
+          <w:szCs w:val="26"/>
+        </w:rPr>
+        <w:t xml:space="preserve">QUANDO </w:t>
+      </w:r>
+      <w:bookmarkStart w:id="3" w:name="_GoBack"/>
+      <w:bookmarkEnd w:id="3"/>
+      <w:r>
+        <w:rPr>
+          <w:rFonts w:ascii="Century Gothic" w:hAnsi="Century Gothic"/>
+          <w:b/>
+          <w:sz w:val="24"/>
+          <w:szCs w:val="26"/>
+        </w:rPr>
+        <w:t>PRESSIONADAS;</w:t>
+      </w:r>
+    </w:p>
+    <w:p>
+      <w:pPr>
+        <w:pStyle w:val="PargrafodaLista"/>
+        <w:numPr>
+          <w:ilvl w:val="0"/>
+          <w:numId w:val="5"/>
+        </w:numPr>
+        <w:rPr>
+          <w:rFonts w:ascii="Century Gothic" w:hAnsi="Century Gothic"/>
+          <w:b/>
+          <w:sz w:val="24"/>
+          <w:szCs w:val="26"/>
+        </w:rPr>
+      </w:pPr>
+    </w:p>
+    <w:bookmarkStart w:id="4" w:name="_Toc5774504"/>
+    <w:p>
+      <w:pPr>
         <w:pStyle w:val="Ttulo1"/>
         <w:rPr>
           <w:rFonts w:ascii="Century Gothic" w:hAnsi="Century Gothic"/>
@@ -2563,16 +2575,16 @@
           <w:szCs w:val="30"/>
         </w:rPr>
       </w:pPr>
-      <w:bookmarkStart w:id="3" w:name="_Toc5774504"/>
       <w:r>
         <w:rPr>
           <w:noProof/>
           <w:lang w:eastAsia="pt-BR"/>
         </w:rPr>
+        <w:lastRenderedPageBreak/>
         <mc:AlternateContent>
           <mc:Choice Requires="wpg">
             <w:drawing>
-              <wp:anchor distT="0" distB="0" distL="114300" distR="114300" simplePos="0" relativeHeight="251663360" behindDoc="0" locked="0" layoutInCell="1" allowOverlap="1" wp14:anchorId="51D5F7F3" wp14:editId="1896142D">
+              <wp:anchor distT="0" distB="0" distL="114300" distR="114300" simplePos="0" relativeHeight="251663360" behindDoc="0" locked="0" layoutInCell="1" allowOverlap="1" wp14:anchorId="0549F847" wp14:editId="01C67D82">
                 <wp:simplePos x="0" y="0"/>
                 <wp:positionH relativeFrom="margin">
                   <wp:posOffset>-414655</wp:posOffset>
@@ -2751,7 +2763,7 @@
         </w:rPr>
         <w:t>PROBLEMAS:</w:t>
       </w:r>
-      <w:bookmarkEnd w:id="3"/>
+      <w:bookmarkEnd w:id="4"/>
     </w:p>
     <w:p>
       <w:pPr>
@@ -2770,26 +2782,8 @@
           <w:rFonts w:ascii="Century Gothic" w:hAnsi="Century Gothic"/>
           <w:sz w:val="28"/>
         </w:rPr>
-        <w:t>2-3*</w:t>
-      </w:r>
-      <w:proofErr w:type="gramStart"/>
-      <w:r>
-        <w:rPr>
-          <w:rFonts w:ascii="Century Gothic" w:hAnsi="Century Gothic"/>
-          <w:sz w:val="28"/>
-        </w:rPr>
-        <w:t>(</w:t>
-      </w:r>
-      <w:proofErr w:type="gramEnd"/>
-      <w:r>
-        <w:rPr>
-          <w:rFonts w:ascii="Century Gothic" w:hAnsi="Century Gothic"/>
-          <w:sz w:val="28"/>
-        </w:rPr>
-        <w:t>9*6)^7+(√81-3,6)</w:t>
-      </w:r>
-      <w:bookmarkStart w:id="4" w:name="_GoBack"/>
-      <w:bookmarkEnd w:id="4"/>
+        <w:t>2-3*(9*6)^7+(√81-3,6)</w:t>
+      </w:r>
       <w:r>
         <w:rPr>
           <w:rFonts w:ascii="Mikado Light" w:hAnsi="Mikado Light"/>
@@ -2987,7 +2981,6 @@
           <w:sz w:val="30"/>
           <w:szCs w:val="30"/>
         </w:rPr>
-        <w:lastRenderedPageBreak/>
         <w:t>SOLUÇÕES:</w:t>
       </w:r>
       <w:bookmarkEnd w:id="5"/>
@@ -3817,7 +3810,7 @@
               <wp:docPr id="3" name="Agrupar 2">
                 <a:extLst xmlns:a="http://schemas.openxmlformats.org/drawingml/2006/main">
                   <a:ext uri="{FF2B5EF4-FFF2-40B4-BE49-F238E27FC236}">
-                    <a16:creationId xmlns:a16="http://schemas.microsoft.com/office/drawing/2014/main" xmlns:w16se="http://schemas.microsoft.com/office/word/2015/wordml/symex" xmlns:w16cid="http://schemas.microsoft.com/office/word/2016/wordml/cid" xmlns:w15="http://schemas.microsoft.com/office/word/2012/wordml" xmlns:w="http://schemas.openxmlformats.org/wordprocessingml/2006/main" xmlns:w10="urn:schemas-microsoft-com:office:word" xmlns:v="urn:schemas-microsoft-com:vml" xmlns:o="urn:schemas-microsoft-com:office:office" xmlns:am3d="http://schemas.microsoft.com/office/drawing/2017/model3d" xmlns:aink="http://schemas.microsoft.com/office/drawing/2016/ink" xmlns:cx8="http://schemas.microsoft.com/office/drawing/2016/5/14/chartex" xmlns:cx7="http://schemas.microsoft.com/office/drawing/2016/5/13/chartex" xmlns:cx6="http://schemas.microsoft.com/office/drawing/2016/5/12/chartex" xmlns:cx5="http://schemas.microsoft.com/office/drawing/2016/5/11/chartex" xmlns:cx4="http://schemas.microsoft.com/office/drawing/2016/5/10/chartex" xmlns:cx3="http://schemas.microsoft.com/office/drawing/2016/5/9/chartex" xmlns:cx2="http://schemas.microsoft.com/office/drawing/2015/10/21/chartex" xmlns:cx1="http://schemas.microsoft.com/office/drawing/2015/9/8/chartex" xmlns:cx="http://schemas.microsoft.com/office/drawing/2014/chartex" xmlns="" id="{CB796118-DCB2-4CBC-A88B-CBDDB1EFC968}"/>
+                    <a16:creationId xmlns="" xmlns:cx="http://schemas.microsoft.com/office/drawing/2014/chartex" xmlns:cx1="http://schemas.microsoft.com/office/drawing/2015/9/8/chartex" xmlns:cx2="http://schemas.microsoft.com/office/drawing/2015/10/21/chartex" xmlns:cx3="http://schemas.microsoft.com/office/drawing/2016/5/9/chartex" xmlns:cx4="http://schemas.microsoft.com/office/drawing/2016/5/10/chartex" xmlns:cx5="http://schemas.microsoft.com/office/drawing/2016/5/11/chartex" xmlns:cx6="http://schemas.microsoft.com/office/drawing/2016/5/12/chartex" xmlns:cx7="http://schemas.microsoft.com/office/drawing/2016/5/13/chartex" xmlns:cx8="http://schemas.microsoft.com/office/drawing/2016/5/14/chartex" xmlns:aink="http://schemas.microsoft.com/office/drawing/2016/ink" xmlns:am3d="http://schemas.microsoft.com/office/drawing/2017/model3d" xmlns:o="urn:schemas-microsoft-com:office:office" xmlns:v="urn:schemas-microsoft-com:vml" xmlns:w10="urn:schemas-microsoft-com:office:word" xmlns:w="http://schemas.openxmlformats.org/wordprocessingml/2006/main" xmlns:w15="http://schemas.microsoft.com/office/word/2012/wordml" xmlns:w16cid="http://schemas.microsoft.com/office/word/2016/wordml/cid" xmlns:w16se="http://schemas.microsoft.com/office/word/2015/wordml/symex" xmlns:a16="http://schemas.microsoft.com/office/drawing/2014/main" id="{CB796118-DCB2-4CBC-A88B-CBDDB1EFC968}"/>
                   </a:ext>
                 </a:extLst>
               </wp:docPr>
@@ -3838,7 +3831,7 @@
                       <wps:cNvPr id="2" name="Forma Livre: Forma 2">
                         <a:extLst>
                           <a:ext uri="{FF2B5EF4-FFF2-40B4-BE49-F238E27FC236}">
-                            <a16:creationId xmlns:a16="http://schemas.microsoft.com/office/drawing/2014/main" xmlns:w16se="http://schemas.microsoft.com/office/word/2015/wordml/symex" xmlns:w16cid="http://schemas.microsoft.com/office/word/2016/wordml/cid" xmlns:w15="http://schemas.microsoft.com/office/word/2012/wordml" xmlns:w="http://schemas.openxmlformats.org/wordprocessingml/2006/main" xmlns:w10="urn:schemas-microsoft-com:office:word" xmlns:v="urn:schemas-microsoft-com:vml" xmlns:o="urn:schemas-microsoft-com:office:office" xmlns:am3d="http://schemas.microsoft.com/office/drawing/2017/model3d" xmlns:aink="http://schemas.microsoft.com/office/drawing/2016/ink" xmlns:cx8="http://schemas.microsoft.com/office/drawing/2016/5/14/chartex" xmlns:cx7="http://schemas.microsoft.com/office/drawing/2016/5/13/chartex" xmlns:cx6="http://schemas.microsoft.com/office/drawing/2016/5/12/chartex" xmlns:cx5="http://schemas.microsoft.com/office/drawing/2016/5/11/chartex" xmlns:cx4="http://schemas.microsoft.com/office/drawing/2016/5/10/chartex" xmlns:cx3="http://schemas.microsoft.com/office/drawing/2016/5/9/chartex" xmlns:cx2="http://schemas.microsoft.com/office/drawing/2015/10/21/chartex" xmlns:cx1="http://schemas.microsoft.com/office/drawing/2015/9/8/chartex" xmlns:cx="http://schemas.microsoft.com/office/drawing/2014/chartex" xmlns="" id="{0F205E7E-5946-41D8-8CDA-8FA08FA5AC94}"/>
+                            <a16:creationId xmlns="" xmlns:cx="http://schemas.microsoft.com/office/drawing/2014/chartex" xmlns:cx1="http://schemas.microsoft.com/office/drawing/2015/9/8/chartex" xmlns:cx2="http://schemas.microsoft.com/office/drawing/2015/10/21/chartex" xmlns:cx3="http://schemas.microsoft.com/office/drawing/2016/5/9/chartex" xmlns:cx4="http://schemas.microsoft.com/office/drawing/2016/5/10/chartex" xmlns:cx5="http://schemas.microsoft.com/office/drawing/2016/5/11/chartex" xmlns:cx6="http://schemas.microsoft.com/office/drawing/2016/5/12/chartex" xmlns:cx7="http://schemas.microsoft.com/office/drawing/2016/5/13/chartex" xmlns:cx8="http://schemas.microsoft.com/office/drawing/2016/5/14/chartex" xmlns:aink="http://schemas.microsoft.com/office/drawing/2016/ink" xmlns:am3d="http://schemas.microsoft.com/office/drawing/2017/model3d" xmlns:o="urn:schemas-microsoft-com:office:office" xmlns:v="urn:schemas-microsoft-com:vml" xmlns:w10="urn:schemas-microsoft-com:office:word" xmlns:w="http://schemas.openxmlformats.org/wordprocessingml/2006/main" xmlns:w15="http://schemas.microsoft.com/office/word/2012/wordml" xmlns:w16cid="http://schemas.microsoft.com/office/word/2016/wordml/cid" xmlns:w16se="http://schemas.microsoft.com/office/word/2015/wordml/symex" xmlns:a16="http://schemas.microsoft.com/office/drawing/2014/main" id="{0F205E7E-5946-41D8-8CDA-8FA08FA5AC94}"/>
                           </a:ext>
                         </a:extLst>
                       </wps:cNvPr>
@@ -3929,7 +3922,7 @@
                       <wps:cNvPr id="4" name="Forma Livre: Forma 4">
                         <a:extLst>
                           <a:ext uri="{FF2B5EF4-FFF2-40B4-BE49-F238E27FC236}">
-                            <a16:creationId xmlns:a16="http://schemas.microsoft.com/office/drawing/2014/main" xmlns:w16se="http://schemas.microsoft.com/office/word/2015/wordml/symex" xmlns:w16cid="http://schemas.microsoft.com/office/word/2016/wordml/cid" xmlns:w15="http://schemas.microsoft.com/office/word/2012/wordml" xmlns:w="http://schemas.openxmlformats.org/wordprocessingml/2006/main" xmlns:w10="urn:schemas-microsoft-com:office:word" xmlns:v="urn:schemas-microsoft-com:vml" xmlns:o="urn:schemas-microsoft-com:office:office" xmlns:am3d="http://schemas.microsoft.com/office/drawing/2017/model3d" xmlns:aink="http://schemas.microsoft.com/office/drawing/2016/ink" xmlns:cx8="http://schemas.microsoft.com/office/drawing/2016/5/14/chartex" xmlns:cx7="http://schemas.microsoft.com/office/drawing/2016/5/13/chartex" xmlns:cx6="http://schemas.microsoft.com/office/drawing/2016/5/12/chartex" xmlns:cx5="http://schemas.microsoft.com/office/drawing/2016/5/11/chartex" xmlns:cx4="http://schemas.microsoft.com/office/drawing/2016/5/10/chartex" xmlns:cx3="http://schemas.microsoft.com/office/drawing/2016/5/9/chartex" xmlns:cx2="http://schemas.microsoft.com/office/drawing/2015/10/21/chartex" xmlns:cx1="http://schemas.microsoft.com/office/drawing/2015/9/8/chartex" xmlns:cx="http://schemas.microsoft.com/office/drawing/2014/chartex" xmlns="" id="{CDF7B596-767A-4395-BDA7-085DDEFCA82A}"/>
+                            <a16:creationId xmlns="" xmlns:cx="http://schemas.microsoft.com/office/drawing/2014/chartex" xmlns:cx1="http://schemas.microsoft.com/office/drawing/2015/9/8/chartex" xmlns:cx2="http://schemas.microsoft.com/office/drawing/2015/10/21/chartex" xmlns:cx3="http://schemas.microsoft.com/office/drawing/2016/5/9/chartex" xmlns:cx4="http://schemas.microsoft.com/office/drawing/2016/5/10/chartex" xmlns:cx5="http://schemas.microsoft.com/office/drawing/2016/5/11/chartex" xmlns:cx6="http://schemas.microsoft.com/office/drawing/2016/5/12/chartex" xmlns:cx7="http://schemas.microsoft.com/office/drawing/2016/5/13/chartex" xmlns:cx8="http://schemas.microsoft.com/office/drawing/2016/5/14/chartex" xmlns:aink="http://schemas.microsoft.com/office/drawing/2016/ink" xmlns:am3d="http://schemas.microsoft.com/office/drawing/2017/model3d" xmlns:o="urn:schemas-microsoft-com:office:office" xmlns:v="urn:schemas-microsoft-com:vml" xmlns:w10="urn:schemas-microsoft-com:office:word" xmlns:w="http://schemas.openxmlformats.org/wordprocessingml/2006/main" xmlns:w15="http://schemas.microsoft.com/office/word/2012/wordml" xmlns:w16cid="http://schemas.microsoft.com/office/word/2016/wordml/cid" xmlns:w16se="http://schemas.microsoft.com/office/word/2015/wordml/symex" xmlns:a16="http://schemas.microsoft.com/office/drawing/2014/main" id="{CDF7B596-767A-4395-BDA7-085DDEFCA82A}"/>
                           </a:ext>
                         </a:extLst>
                       </wps:cNvPr>
@@ -4018,7 +4011,7 @@
                       <wps:cNvPr id="5" name="Forma Livre: Forma 5">
                         <a:extLst>
                           <a:ext uri="{FF2B5EF4-FFF2-40B4-BE49-F238E27FC236}">
-                            <a16:creationId xmlns:a16="http://schemas.microsoft.com/office/drawing/2014/main" xmlns:w16se="http://schemas.microsoft.com/office/word/2015/wordml/symex" xmlns:w16cid="http://schemas.microsoft.com/office/word/2016/wordml/cid" xmlns:w15="http://schemas.microsoft.com/office/word/2012/wordml" xmlns:w="http://schemas.openxmlformats.org/wordprocessingml/2006/main" xmlns:w10="urn:schemas-microsoft-com:office:word" xmlns:v="urn:schemas-microsoft-com:vml" xmlns:o="urn:schemas-microsoft-com:office:office" xmlns:am3d="http://schemas.microsoft.com/office/drawing/2017/model3d" xmlns:aink="http://schemas.microsoft.com/office/drawing/2016/ink" xmlns:cx8="http://schemas.microsoft.com/office/drawing/2016/5/14/chartex" xmlns:cx7="http://schemas.microsoft.com/office/drawing/2016/5/13/chartex" xmlns:cx6="http://schemas.microsoft.com/office/drawing/2016/5/12/chartex" xmlns:cx5="http://schemas.microsoft.com/office/drawing/2016/5/11/chartex" xmlns:cx4="http://schemas.microsoft.com/office/drawing/2016/5/10/chartex" xmlns:cx3="http://schemas.microsoft.com/office/drawing/2016/5/9/chartex" xmlns:cx2="http://schemas.microsoft.com/office/drawing/2015/10/21/chartex" xmlns:cx1="http://schemas.microsoft.com/office/drawing/2015/9/8/chartex" xmlns:cx="http://schemas.microsoft.com/office/drawing/2014/chartex" xmlns="" id="{1802F6F1-1C10-4259-AD57-F19542EDA7A3}"/>
+                            <a16:creationId xmlns="" xmlns:cx="http://schemas.microsoft.com/office/drawing/2014/chartex" xmlns:cx1="http://schemas.microsoft.com/office/drawing/2015/9/8/chartex" xmlns:cx2="http://schemas.microsoft.com/office/drawing/2015/10/21/chartex" xmlns:cx3="http://schemas.microsoft.com/office/drawing/2016/5/9/chartex" xmlns:cx4="http://schemas.microsoft.com/office/drawing/2016/5/10/chartex" xmlns:cx5="http://schemas.microsoft.com/office/drawing/2016/5/11/chartex" xmlns:cx6="http://schemas.microsoft.com/office/drawing/2016/5/12/chartex" xmlns:cx7="http://schemas.microsoft.com/office/drawing/2016/5/13/chartex" xmlns:cx8="http://schemas.microsoft.com/office/drawing/2016/5/14/chartex" xmlns:aink="http://schemas.microsoft.com/office/drawing/2016/ink" xmlns:am3d="http://schemas.microsoft.com/office/drawing/2017/model3d" xmlns:o="urn:schemas-microsoft-com:office:office" xmlns:v="urn:schemas-microsoft-com:vml" xmlns:w10="urn:schemas-microsoft-com:office:word" xmlns:w="http://schemas.openxmlformats.org/wordprocessingml/2006/main" xmlns:w15="http://schemas.microsoft.com/office/word/2012/wordml" xmlns:w16cid="http://schemas.microsoft.com/office/word/2016/wordml/cid" xmlns:w16se="http://schemas.microsoft.com/office/word/2015/wordml/symex" xmlns:a16="http://schemas.microsoft.com/office/drawing/2014/main" id="{1802F6F1-1C10-4259-AD57-F19542EDA7A3}"/>
                           </a:ext>
                         </a:extLst>
                       </wps:cNvPr>
@@ -4109,7 +4102,7 @@
                       <wps:cNvPr id="6" name="Forma Livre: Forma 6">
                         <a:extLst>
                           <a:ext uri="{FF2B5EF4-FFF2-40B4-BE49-F238E27FC236}">
-                            <a16:creationId xmlns:a16="http://schemas.microsoft.com/office/drawing/2014/main" xmlns:w16se="http://schemas.microsoft.com/office/word/2015/wordml/symex" xmlns:w16cid="http://schemas.microsoft.com/office/word/2016/wordml/cid" xmlns:w15="http://schemas.microsoft.com/office/word/2012/wordml" xmlns:w="http://schemas.openxmlformats.org/wordprocessingml/2006/main" xmlns:w10="urn:schemas-microsoft-com:office:word" xmlns:v="urn:schemas-microsoft-com:vml" xmlns:o="urn:schemas-microsoft-com:office:office" xmlns:am3d="http://schemas.microsoft.com/office/drawing/2017/model3d" xmlns:aink="http://schemas.microsoft.com/office/drawing/2016/ink" xmlns:cx8="http://schemas.microsoft.com/office/drawing/2016/5/14/chartex" xmlns:cx7="http://schemas.microsoft.com/office/drawing/2016/5/13/chartex" xmlns:cx6="http://schemas.microsoft.com/office/drawing/2016/5/12/chartex" xmlns:cx5="http://schemas.microsoft.com/office/drawing/2016/5/11/chartex" xmlns:cx4="http://schemas.microsoft.com/office/drawing/2016/5/10/chartex" xmlns:cx3="http://schemas.microsoft.com/office/drawing/2016/5/9/chartex" xmlns:cx2="http://schemas.microsoft.com/office/drawing/2015/10/21/chartex" xmlns:cx1="http://schemas.microsoft.com/office/drawing/2015/9/8/chartex" xmlns:cx="http://schemas.microsoft.com/office/drawing/2014/chartex" xmlns="" id="{09F4C66B-86CA-4A67-BA8C-FDAD8732479C}"/>
+                            <a16:creationId xmlns="" xmlns:cx="http://schemas.microsoft.com/office/drawing/2014/chartex" xmlns:cx1="http://schemas.microsoft.com/office/drawing/2015/9/8/chartex" xmlns:cx2="http://schemas.microsoft.com/office/drawing/2015/10/21/chartex" xmlns:cx3="http://schemas.microsoft.com/office/drawing/2016/5/9/chartex" xmlns:cx4="http://schemas.microsoft.com/office/drawing/2016/5/10/chartex" xmlns:cx5="http://schemas.microsoft.com/office/drawing/2016/5/11/chartex" xmlns:cx6="http://schemas.microsoft.com/office/drawing/2016/5/12/chartex" xmlns:cx7="http://schemas.microsoft.com/office/drawing/2016/5/13/chartex" xmlns:cx8="http://schemas.microsoft.com/office/drawing/2016/5/14/chartex" xmlns:aink="http://schemas.microsoft.com/office/drawing/2016/ink" xmlns:am3d="http://schemas.microsoft.com/office/drawing/2017/model3d" xmlns:o="urn:schemas-microsoft-com:office:office" xmlns:v="urn:schemas-microsoft-com:vml" xmlns:w10="urn:schemas-microsoft-com:office:word" xmlns:w="http://schemas.openxmlformats.org/wordprocessingml/2006/main" xmlns:w15="http://schemas.microsoft.com/office/word/2012/wordml" xmlns:w16cid="http://schemas.microsoft.com/office/word/2016/wordml/cid" xmlns:w16se="http://schemas.microsoft.com/office/word/2015/wordml/symex" xmlns:a16="http://schemas.microsoft.com/office/drawing/2014/main" id="{09F4C66B-86CA-4A67-BA8C-FDAD8732479C}"/>
                           </a:ext>
                         </a:extLst>
                       </wps:cNvPr>
@@ -4198,7 +4191,7 @@
                       <wps:cNvPr id="7" name="Elipse 7">
                         <a:extLst>
                           <a:ext uri="{FF2B5EF4-FFF2-40B4-BE49-F238E27FC236}">
-                            <a16:creationId xmlns:a16="http://schemas.microsoft.com/office/drawing/2014/main" xmlns:w16se="http://schemas.microsoft.com/office/word/2015/wordml/symex" xmlns:w16cid="http://schemas.microsoft.com/office/word/2016/wordml/cid" xmlns:w15="http://schemas.microsoft.com/office/word/2012/wordml" xmlns:w="http://schemas.openxmlformats.org/wordprocessingml/2006/main" xmlns:w10="urn:schemas-microsoft-com:office:word" xmlns:v="urn:schemas-microsoft-com:vml" xmlns:o="urn:schemas-microsoft-com:office:office" xmlns:am3d="http://schemas.microsoft.com/office/drawing/2017/model3d" xmlns:aink="http://schemas.microsoft.com/office/drawing/2016/ink" xmlns:cx8="http://schemas.microsoft.com/office/drawing/2016/5/14/chartex" xmlns:cx7="http://schemas.microsoft.com/office/drawing/2016/5/13/chartex" xmlns:cx6="http://schemas.microsoft.com/office/drawing/2016/5/12/chartex" xmlns:cx5="http://schemas.microsoft.com/office/drawing/2016/5/11/chartex" xmlns:cx4="http://schemas.microsoft.com/office/drawing/2016/5/10/chartex" xmlns:cx3="http://schemas.microsoft.com/office/drawing/2016/5/9/chartex" xmlns:cx2="http://schemas.microsoft.com/office/drawing/2015/10/21/chartex" xmlns:cx1="http://schemas.microsoft.com/office/drawing/2015/9/8/chartex" xmlns:cx="http://schemas.microsoft.com/office/drawing/2014/chartex" xmlns="" id="{B4652B5C-B922-4A93-A321-666C4605D649}"/>
+                            <a16:creationId xmlns="" xmlns:cx="http://schemas.microsoft.com/office/drawing/2014/chartex" xmlns:cx1="http://schemas.microsoft.com/office/drawing/2015/9/8/chartex" xmlns:cx2="http://schemas.microsoft.com/office/drawing/2015/10/21/chartex" xmlns:cx3="http://schemas.microsoft.com/office/drawing/2016/5/9/chartex" xmlns:cx4="http://schemas.microsoft.com/office/drawing/2016/5/10/chartex" xmlns:cx5="http://schemas.microsoft.com/office/drawing/2016/5/11/chartex" xmlns:cx6="http://schemas.microsoft.com/office/drawing/2016/5/12/chartex" xmlns:cx7="http://schemas.microsoft.com/office/drawing/2016/5/13/chartex" xmlns:cx8="http://schemas.microsoft.com/office/drawing/2016/5/14/chartex" xmlns:aink="http://schemas.microsoft.com/office/drawing/2016/ink" xmlns:am3d="http://schemas.microsoft.com/office/drawing/2017/model3d" xmlns:o="urn:schemas-microsoft-com:office:office" xmlns:v="urn:schemas-microsoft-com:vml" xmlns:w10="urn:schemas-microsoft-com:office:word" xmlns:w="http://schemas.openxmlformats.org/wordprocessingml/2006/main" xmlns:w15="http://schemas.microsoft.com/office/word/2012/wordml" xmlns:w16cid="http://schemas.microsoft.com/office/word/2016/wordml/cid" xmlns:w16se="http://schemas.microsoft.com/office/word/2015/wordml/symex" xmlns:a16="http://schemas.microsoft.com/office/drawing/2014/main" id="{B4652B5C-B922-4A93-A321-666C4605D649}"/>
                           </a:ext>
                         </a:extLst>
                       </wps:cNvPr>
@@ -4248,7 +4241,7 @@
             </wp:anchor>
           </w:drawing>
         </mc:Choice>
-        <mc:Fallback xmlns:w16se="http://schemas.microsoft.com/office/word/2015/wordml/symex" xmlns:w16cid="http://schemas.microsoft.com/office/word/2016/wordml/cid" xmlns:w15="http://schemas.microsoft.com/office/word/2012/wordml" xmlns:am3d="http://schemas.microsoft.com/office/drawing/2017/model3d" xmlns:aink="http://schemas.microsoft.com/office/drawing/2016/ink" xmlns:cx8="http://schemas.microsoft.com/office/drawing/2016/5/14/chartex" xmlns:cx7="http://schemas.microsoft.com/office/drawing/2016/5/13/chartex" xmlns:cx6="http://schemas.microsoft.com/office/drawing/2016/5/12/chartex" xmlns:cx5="http://schemas.microsoft.com/office/drawing/2016/5/11/chartex" xmlns:cx4="http://schemas.microsoft.com/office/drawing/2016/5/10/chartex" xmlns:cx3="http://schemas.microsoft.com/office/drawing/2016/5/9/chartex" xmlns:cx2="http://schemas.microsoft.com/office/drawing/2015/10/21/chartex" xmlns:cx1="http://schemas.microsoft.com/office/drawing/2015/9/8/chartex" xmlns:cx="http://schemas.microsoft.com/office/drawing/2014/chartex">
+        <mc:Fallback xmlns:cx="http://schemas.microsoft.com/office/drawing/2014/chartex" xmlns:cx1="http://schemas.microsoft.com/office/drawing/2015/9/8/chartex" xmlns:cx2="http://schemas.microsoft.com/office/drawing/2015/10/21/chartex" xmlns:cx3="http://schemas.microsoft.com/office/drawing/2016/5/9/chartex" xmlns:cx4="http://schemas.microsoft.com/office/drawing/2016/5/10/chartex" xmlns:cx5="http://schemas.microsoft.com/office/drawing/2016/5/11/chartex" xmlns:cx6="http://schemas.microsoft.com/office/drawing/2016/5/12/chartex" xmlns:cx7="http://schemas.microsoft.com/office/drawing/2016/5/13/chartex" xmlns:cx8="http://schemas.microsoft.com/office/drawing/2016/5/14/chartex" xmlns:aink="http://schemas.microsoft.com/office/drawing/2016/ink" xmlns:am3d="http://schemas.microsoft.com/office/drawing/2017/model3d" xmlns:w15="http://schemas.microsoft.com/office/word/2012/wordml" xmlns:w16cid="http://schemas.microsoft.com/office/word/2016/wordml/cid" xmlns:w16se="http://schemas.microsoft.com/office/word/2015/wordml/symex">
           <w:pict>
             <v:group w14:anchorId="5961A7A9" id="Agrupar 2" o:spid="_x0000_s1026" style="position:absolute;margin-left:26.7pt;margin-top:-10.7pt;width:36.85pt;height:36.85pt;z-index:251659264;mso-position-horizontal-relative:left-margin-area;mso-width-relative:margin;mso-height-relative:margin" coordsize="7081,7075" o:gfxdata="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">
               <v:shape id="Forma Livre: Forma 2" o:spid="_x0000_s1027" style="position:absolute;top:3537;width:7075;height:3538;visibility:visible;mso-wrap-style:square;v-text-anchor:middle" coordsize="4011808,2005904" o:gfxdata="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" path="m,l4011808,v,1107830,-898074,2005904,-2005904,2005904c898074,2005904,,1107830,,xe" fillcolor="#bfbfbf [2412]" stroked="f" strokeweight="1pt">
@@ -6109,7 +6102,7 @@
   <a:extraClrSchemeLst/>
   <a:extLst>
     <a:ext uri="{05A4C25C-085E-4340-85A3-A5531E510DB2}">
-      <thm15:themeFamily xmlns:thm15="http://schemas.microsoft.com/office/thememl/2012/main" xmlns="" name="Office Theme" id="{62F939B6-93AF-4DB8-9C6B-D6C7DFDC589F}" vid="{4A3C46E8-61CC-4603-A589-7422A47A8E4A}"/>
+      <thm15:themeFamily xmlns="" xmlns:thm15="http://schemas.microsoft.com/office/thememl/2012/main" name="Office Theme" id="{62F939B6-93AF-4DB8-9C6B-D6C7DFDC589F}" vid="{4A3C46E8-61CC-4603-A589-7422A47A8E4A}"/>
     </a:ext>
   </a:extLst>
 </a:theme>
@@ -6120,7 +6113,7 @@
 </file>
 
 <file path=customXml/itemProps1.xml><?xml version="1.0" encoding="utf-8"?>
-<ds:datastoreItem xmlns:ds="http://schemas.openxmlformats.org/officeDocument/2006/customXml" ds:itemID="{D37392D1-BC4E-4302-9B64-1CC10D5ED233}">
+<ds:datastoreItem xmlns:ds="http://schemas.openxmlformats.org/officeDocument/2006/customXml" ds:itemID="{11D75F1D-9D1B-4F73-A0D3-DF09EC59FC85}">
   <ds:schemaRefs>
     <ds:schemaRef ds:uri="http://schemas.openxmlformats.org/officeDocument/2006/bibliography"/>
   </ds:schemaRefs>

</xml_diff>